<commit_message>
This release is compatible with WordPress 3.1 and Windows Azure SDK v2.1.0.
git-svn-id: http://plugins.svn.wordpress.org/windows-azure-storage/trunk@354907 b8457f37-d9ea-0310-8a92-e5e31aec5664
</commit_message>
<xml_diff>
--- a/UserGuide.docx
+++ b/UserGuide.docx
@@ -417,19 +417,9 @@
       <w:pPr>
         <w:pStyle w:val="Heading3"/>
       </w:pPr>
-      <w:proofErr w:type="spellStart"/>
-      <w:r>
-        <w:t>WordPress</w:t>
-      </w:r>
-      <w:proofErr w:type="spellEnd"/>
-      <w:r>
-        <w:t xml:space="preserve"> blog </w:t>
-      </w:r>
-      <w:proofErr w:type="spellStart"/>
-      <w:r>
-        <w:t>hosters</w:t>
-      </w:r>
-      <w:proofErr w:type="spellEnd"/>
+      <w:r>
+        <w:t>WordPress blog hosters</w:t>
+      </w:r>
     </w:p>
     <w:p>
       <w:r>
@@ -605,15 +595,39 @@
         <w:rPr>
           <w:rFonts w:eastAsia="Times New Roman"/>
         </w:rPr>
-        <w:t>Download PHP Azure SDK (</w:t>
-      </w:r>
-      <w:hyperlink r:id="rId10" w:anchor="DownloadId=80002" w:history="1">
+        <w:t xml:space="preserve">Download </w:t>
+      </w:r>
+      <w:r>
+        <w:rPr>
+          <w:rFonts w:eastAsia="Times New Roman"/>
+        </w:rPr>
+        <w:t xml:space="preserve">Windows </w:t>
+      </w:r>
+      <w:r>
+        <w:rPr>
+          <w:rFonts w:eastAsia="Times New Roman"/>
+        </w:rPr>
+        <w:t xml:space="preserve">Azure SDK </w:t>
+      </w:r>
+      <w:r>
+        <w:rPr>
+          <w:rFonts w:eastAsia="Times New Roman"/>
+        </w:rPr>
+        <w:t xml:space="preserve">for PHP v2.1.0 </w:t>
+      </w:r>
+      <w:r>
+        <w:rPr>
+          <w:rFonts w:eastAsia="Times New Roman"/>
+        </w:rPr>
+        <w:t>(</w:t>
+      </w:r>
+      <w:hyperlink r:id="rId10" w:anchor="DownloadId=172028" w:history="1">
         <w:r>
           <w:rPr>
             <w:rStyle w:val="Hyperlink"/>
             <w:rFonts w:eastAsia="Times New Roman"/>
           </w:rPr>
-          <w:t>http://phpazure.codeplex.com/Release/ProjectReleases.aspx?ReleaseId=31776#DownloadId=80002</w:t>
+          <w:t>http://phpazure.codeplex.com/releases/view/56412#DownloadId=172028</w:t>
         </w:r>
       </w:hyperlink>
       <w:r>
@@ -631,58 +645,18 @@
           <w:rFonts w:eastAsia="Times New Roman"/>
         </w:rPr>
       </w:pPr>
-      <w:proofErr w:type="gramStart"/>
-      <w:r>
-        <w:rPr>
-          <w:rFonts w:eastAsia="Times New Roman"/>
-        </w:rPr>
-        <w:t>e.g</w:t>
-      </w:r>
-      <w:proofErr w:type="gramEnd"/>
-      <w:r>
-        <w:rPr>
-          <w:rFonts w:eastAsia="Times New Roman"/>
-        </w:rPr>
-        <w:t>. Extract the zip file in “</w:t>
+      <w:r>
+        <w:rPr>
+          <w:rFonts w:eastAsia="Times New Roman"/>
+        </w:rPr>
+        <w:t>e.g. Extract the zip file in “</w:t>
       </w:r>
       <w:r>
         <w:rPr>
           <w:rFonts w:eastAsia="Times New Roman"/>
           <w:b/>
         </w:rPr>
-        <w:t>/</w:t>
-      </w:r>
-      <w:proofErr w:type="spellStart"/>
-      <w:r>
-        <w:rPr>
-          <w:rFonts w:eastAsia="Times New Roman"/>
-          <w:b/>
-        </w:rPr>
-        <w:t>usr</w:t>
-      </w:r>
-      <w:proofErr w:type="spellEnd"/>
-      <w:r>
-        <w:rPr>
-          <w:rFonts w:eastAsia="Times New Roman"/>
-          <w:b/>
-        </w:rPr>
-        <w:t>/local/</w:t>
-      </w:r>
-      <w:proofErr w:type="spellStart"/>
-      <w:r>
-        <w:rPr>
-          <w:rFonts w:eastAsia="Times New Roman"/>
-          <w:b/>
-        </w:rPr>
-        <w:t>PHPAzureSDK</w:t>
-      </w:r>
-      <w:proofErr w:type="spellEnd"/>
-      <w:r>
-        <w:rPr>
-          <w:rFonts w:eastAsia="Times New Roman"/>
-          <w:b/>
-        </w:rPr>
-        <w:t>/”</w:t>
+        <w:t>/usr/local/PHPAzureSDK/”</w:t>
       </w:r>
       <w:r>
         <w:rPr>
@@ -719,23 +693,8 @@
         <w:rPr>
           <w:rFonts w:eastAsia="Times New Roman"/>
         </w:rPr>
-        <w:t xml:space="preserve"> file from PHP installation and add path to the </w:t>
-      </w:r>
-      <w:proofErr w:type="spellStart"/>
-      <w:r>
-        <w:rPr>
-          <w:rFonts w:eastAsia="Times New Roman"/>
-        </w:rPr>
-        <w:t>PHPAzureSDK</w:t>
-      </w:r>
-      <w:proofErr w:type="spellEnd"/>
-      <w:r>
-        <w:rPr>
-          <w:rFonts w:eastAsia="Times New Roman"/>
-        </w:rPr>
-        <w:t xml:space="preserve"> library to the </w:t>
-      </w:r>
-      <w:proofErr w:type="spellStart"/>
+        <w:t xml:space="preserve"> file from PHP installation and add path to the PHPAzureSDK library to the </w:t>
+      </w:r>
       <w:r>
         <w:rPr>
           <w:rFonts w:eastAsia="Times New Roman"/>
@@ -743,116 +702,49 @@
         </w:rPr>
         <w:t>include_path</w:t>
       </w:r>
-      <w:proofErr w:type="spellEnd"/>
-      <w:r>
-        <w:rPr>
-          <w:rFonts w:eastAsia="Times New Roman"/>
-        </w:rPr>
-        <w:t xml:space="preserve"> variable. If PHP Azure SDK is installed in the folder “</w:t>
+      <w:r>
+        <w:rPr>
+          <w:rFonts w:eastAsia="Times New Roman"/>
+        </w:rPr>
+        <w:t xml:space="preserve"> variable. If </w:t>
+      </w:r>
+      <w:r>
+        <w:rPr>
+          <w:rFonts w:eastAsia="Times New Roman"/>
+        </w:rPr>
+        <w:t>Windows Azure SDK for PHP</w:t>
+      </w:r>
+      <w:r>
+        <w:rPr>
+          <w:rFonts w:eastAsia="Times New Roman"/>
+        </w:rPr>
+        <w:t xml:space="preserve"> is installed in the folder “</w:t>
       </w:r>
       <w:r>
         <w:rPr>
           <w:rFonts w:eastAsia="Times New Roman"/>
           <w:b/>
         </w:rPr>
-        <w:t>/</w:t>
-      </w:r>
-      <w:proofErr w:type="spellStart"/>
+        <w:t>/usr/local/PHPAzureSDK/”</w:t>
+      </w:r>
+      <w:r>
+        <w:rPr>
+          <w:rFonts w:eastAsia="Times New Roman"/>
+        </w:rPr>
+        <w:t>, then add “</w:t>
+      </w:r>
       <w:r>
         <w:rPr>
           <w:rFonts w:eastAsia="Times New Roman"/>
           <w:b/>
         </w:rPr>
-        <w:t>usr</w:t>
-      </w:r>
-      <w:proofErr w:type="spellEnd"/>
-      <w:r>
-        <w:rPr>
-          <w:rFonts w:eastAsia="Times New Roman"/>
-          <w:b/>
-        </w:rPr>
-        <w:t>/local/</w:t>
-      </w:r>
-      <w:proofErr w:type="spellStart"/>
-      <w:r>
-        <w:rPr>
-          <w:rFonts w:eastAsia="Times New Roman"/>
-          <w:b/>
-        </w:rPr>
-        <w:t>PHPAzureSDK</w:t>
-      </w:r>
-      <w:proofErr w:type="spellEnd"/>
-      <w:r>
-        <w:rPr>
-          <w:rFonts w:eastAsia="Times New Roman"/>
-          <w:b/>
-        </w:rPr>
-        <w:t>/”</w:t>
-      </w:r>
-      <w:r>
-        <w:rPr>
-          <w:rFonts w:eastAsia="Times New Roman"/>
-        </w:rPr>
-        <w:t>, then add “</w:t>
-      </w:r>
-      <w:r>
-        <w:rPr>
-          <w:rFonts w:eastAsia="Times New Roman"/>
-          <w:b/>
-        </w:rPr>
-        <w:t>/</w:t>
-      </w:r>
-      <w:proofErr w:type="spellStart"/>
-      <w:r>
-        <w:rPr>
-          <w:rFonts w:eastAsia="Times New Roman"/>
-          <w:b/>
-        </w:rPr>
-        <w:t>usr</w:t>
-      </w:r>
-      <w:proofErr w:type="spellEnd"/>
-      <w:r>
-        <w:rPr>
-          <w:rFonts w:eastAsia="Times New Roman"/>
-          <w:b/>
-        </w:rPr>
-        <w:t>/local/</w:t>
-      </w:r>
-      <w:proofErr w:type="spellStart"/>
-      <w:r>
-        <w:rPr>
-          <w:rFonts w:eastAsia="Times New Roman"/>
-          <w:b/>
-        </w:rPr>
-        <w:t>PHPAzureSDK</w:t>
-      </w:r>
-      <w:proofErr w:type="spellEnd"/>
-      <w:r>
-        <w:rPr>
-          <w:rFonts w:eastAsia="Times New Roman"/>
-          <w:b/>
-        </w:rPr>
-        <w:t>/library”</w:t>
-      </w:r>
-      <w:r>
-        <w:rPr>
-          <w:rFonts w:eastAsia="Times New Roman"/>
-        </w:rPr>
-        <w:t xml:space="preserve"> path to the </w:t>
-      </w:r>
-      <w:proofErr w:type="spellStart"/>
-      <w:r>
-        <w:rPr>
-          <w:rFonts w:eastAsia="Times New Roman"/>
-        </w:rPr>
-        <w:t>include_path</w:t>
-      </w:r>
-      <w:proofErr w:type="spellEnd"/>
-      <w:r>
-        <w:rPr>
-          <w:rFonts w:eastAsia="Times New Roman"/>
-        </w:rPr>
-        <w:t xml:space="preserve"> variable.</w:t>
+        <w:t>/usr/local/PHPAzureSDK/library”</w:t>
+      </w:r>
+      <w:r>
+        <w:rPr>
+          <w:rFonts w:eastAsia="Times New Roman"/>
+        </w:rPr>
+        <w:t xml:space="preserve"> path to the include_path variable.</w:t>
       </w:r>
     </w:p>
     <w:p>
@@ -863,47 +755,11 @@
           <w:rFonts w:eastAsia="Times New Roman"/>
         </w:rPr>
       </w:pPr>
-      <w:proofErr w:type="spellStart"/>
-      <w:r>
-        <w:rPr>
-          <w:rFonts w:eastAsia="Times New Roman"/>
-        </w:rPr>
-        <w:t>include_path</w:t>
-      </w:r>
-      <w:proofErr w:type="spellEnd"/>
-      <w:r>
-        <w:rPr>
-          <w:rFonts w:eastAsia="Times New Roman"/>
-        </w:rPr>
-        <w:t xml:space="preserve"> = "</w:t>
-      </w:r>
-      <w:proofErr w:type="gramStart"/>
-      <w:r>
-        <w:rPr>
-          <w:rFonts w:eastAsia="Times New Roman"/>
-        </w:rPr>
-        <w:t>.:</w:t>
-      </w:r>
-      <w:proofErr w:type="gramEnd"/>
-      <w:r>
-        <w:rPr>
-          <w:rFonts w:eastAsia="Times New Roman"/>
-        </w:rPr>
-        <w:t>/</w:t>
-      </w:r>
-      <w:proofErr w:type="gramStart"/>
-      <w:r>
-        <w:rPr>
-          <w:rFonts w:eastAsia="Times New Roman"/>
-        </w:rPr>
-        <w:t>php/</w:t>
-      </w:r>
-      <w:proofErr w:type="gramEnd"/>
-      <w:r>
-        <w:rPr>
-          <w:rFonts w:eastAsia="Times New Roman"/>
-        </w:rPr>
-        <w:t>includes:/var/www/html/phpdataservices/framework:/usr/local/PHPAzureSDK/library"</w:t>
+      <w:r>
+        <w:rPr>
+          <w:rFonts w:eastAsia="Times New Roman"/>
+        </w:rPr>
+        <w:t>include_path = ".:/php/includes:/var/www/html/phpdataservices/framework:/usr/local/PHPAzureSDK/library"</w:t>
       </w:r>
     </w:p>
     <w:p>
@@ -974,88 +830,26 @@
           <w:rFonts w:eastAsia="Times New Roman"/>
           <w:b/>
         </w:rPr>
-        <w:t>-</w:t>
-      </w:r>
-      <w:proofErr w:type="spellStart"/>
+        <w:t>-s</w:t>
+      </w:r>
       <w:r>
         <w:rPr>
           <w:rFonts w:eastAsia="Times New Roman"/>
           <w:b/>
         </w:rPr>
-        <w:t>s</w:t>
-      </w:r>
-      <w:r>
-        <w:rPr>
-          <w:rFonts w:eastAsia="Times New Roman"/>
-          <w:b/>
-        </w:rPr>
         <w:t>torage.php</w:t>
       </w:r>
-      <w:proofErr w:type="spellEnd"/>
-      <w:r>
-        <w:rPr>
-          <w:rFonts w:eastAsia="Times New Roman"/>
-        </w:rPr>
-        <w:t xml:space="preserve"> file and adjust path at the end. If PHP SDK for Azure in installed at the </w:t>
-      </w:r>
-      <w:proofErr w:type="spellStart"/>
-      <w:r>
-        <w:rPr>
-          <w:rFonts w:eastAsia="Times New Roman"/>
-        </w:rPr>
-        <w:t>WebRole</w:t>
-      </w:r>
-      <w:proofErr w:type="spellEnd"/>
-      <w:r>
-        <w:rPr>
-          <w:rFonts w:eastAsia="Times New Roman"/>
-        </w:rPr>
-        <w:t xml:space="preserve"> root, then no need to modify this setting. </w:t>
-      </w:r>
-      <w:r>
-        <w:rPr>
-          <w:rFonts w:eastAsia="Times New Roman"/>
-        </w:rPr>
-        <w:t>Otherwise</w:t>
-      </w:r>
-      <w:r>
-        <w:rPr>
-          <w:rFonts w:eastAsia="Times New Roman"/>
-        </w:rPr>
-        <w:t xml:space="preserve"> append </w:t>
-      </w:r>
-      <w:r>
-        <w:rPr>
-          <w:rFonts w:eastAsia="Times New Roman"/>
-        </w:rPr>
-        <w:t>appropriate</w:t>
-      </w:r>
-      <w:r>
-        <w:rPr>
-          <w:rFonts w:eastAsia="Times New Roman"/>
-        </w:rPr>
-        <w:t xml:space="preserve"> folder name after </w:t>
-      </w:r>
-      <w:r>
-        <w:rPr>
-          <w:rFonts w:eastAsia="Times New Roman"/>
-          <w:highlight w:val="yellow"/>
-        </w:rPr>
-        <w:t>"\\</w:t>
-      </w:r>
-      <w:r>
-        <w:rPr>
-          <w:rFonts w:eastAsia="Times New Roman"/>
-          <w:highlight w:val="yellow"/>
-        </w:rPr>
-        <w:t>approot\\</w:t>
-      </w:r>
-      <w:r>
-        <w:rPr>
-          <w:rFonts w:eastAsia="Times New Roman"/>
-          <w:highlight w:val="yellow"/>
-        </w:rPr>
-        <w:t>"</w:t>
+      <w:r>
+        <w:rPr>
+          <w:rFonts w:eastAsia="Times New Roman"/>
+        </w:rPr>
+        <w:t xml:space="preserve"> file and adjust path at the end. If PHP SDK for Azure in installed at the WebRole root, then no need to modify this setting. </w:t>
+      </w:r>
+      <w:r>
+        <w:rPr>
+          <w:rFonts w:eastAsia="Times New Roman"/>
+        </w:rPr>
+        <w:t>Otherwise append appropriate folder name after "$_SERVER["APPL_PHYSICAL_PATH"]" in the following line</w:t>
       </w:r>
       <w:r>
         <w:rPr>
@@ -1072,120 +866,11 @@
           <w:rFonts w:eastAsia="Times New Roman"/>
         </w:rPr>
       </w:pPr>
-      <w:proofErr w:type="spellStart"/>
-      <w:r>
-        <w:rPr>
-          <w:rFonts w:eastAsia="Times New Roman"/>
-        </w:rPr>
-        <w:t>set_include_</w:t>
-      </w:r>
-      <w:proofErr w:type="gramStart"/>
-      <w:r>
-        <w:rPr>
-          <w:rFonts w:eastAsia="Times New Roman"/>
-        </w:rPr>
-        <w:t>path</w:t>
-      </w:r>
-      <w:proofErr w:type="spellEnd"/>
-      <w:r>
-        <w:rPr>
-          <w:rFonts w:eastAsia="Times New Roman"/>
-        </w:rPr>
-        <w:t>(</w:t>
-      </w:r>
-      <w:proofErr w:type="spellStart"/>
-      <w:proofErr w:type="gramEnd"/>
-      <w:r>
-        <w:rPr>
-          <w:rFonts w:eastAsia="Times New Roman"/>
-        </w:rPr>
-        <w:t>get_include_path</w:t>
-      </w:r>
-      <w:proofErr w:type="spellEnd"/>
-      <w:r>
-        <w:rPr>
-          <w:rFonts w:eastAsia="Times New Roman"/>
-        </w:rPr>
-        <w:t>() . PATH_</w:t>
-      </w:r>
-      <w:proofErr w:type="gramStart"/>
-      <w:r>
-        <w:rPr>
-          <w:rFonts w:eastAsia="Times New Roman"/>
-        </w:rPr>
-        <w:t>SEPARATOR .</w:t>
-      </w:r>
-      <w:proofErr w:type="gramEnd"/>
-      <w:r>
-        <w:rPr>
-          <w:rFonts w:eastAsia="Times New Roman"/>
-        </w:rPr>
-        <w:t xml:space="preserve"> $_</w:t>
-      </w:r>
-      <w:proofErr w:type="gramStart"/>
-      <w:r>
-        <w:rPr>
-          <w:rFonts w:eastAsia="Times New Roman"/>
-        </w:rPr>
-        <w:t>SERVER[</w:t>
-      </w:r>
-      <w:proofErr w:type="gramEnd"/>
-      <w:r>
-        <w:rPr>
-          <w:rFonts w:eastAsia="Times New Roman"/>
-        </w:rPr>
-        <w:t>"</w:t>
-      </w:r>
-      <w:proofErr w:type="spellStart"/>
-      <w:r>
-        <w:rPr>
-          <w:rFonts w:eastAsia="Times New Roman"/>
-        </w:rPr>
-        <w:t>RoleRoot</w:t>
-      </w:r>
-      <w:proofErr w:type="spellEnd"/>
-      <w:r>
-        <w:rPr>
-          <w:rFonts w:eastAsia="Times New Roman"/>
-        </w:rPr>
-        <w:t xml:space="preserve">"] . </w:t>
-      </w:r>
-      <w:r>
-        <w:rPr>
-          <w:rFonts w:eastAsia="Times New Roman"/>
-          <w:b/>
-          <w:highlight w:val="yellow"/>
-        </w:rPr>
-        <w:t>"\\</w:t>
-      </w:r>
-      <w:r>
-        <w:rPr>
-          <w:rFonts w:eastAsia="Times New Roman"/>
-          <w:highlight w:val="yellow"/>
-        </w:rPr>
-        <w:t>approot</w:t>
-      </w:r>
-      <w:r>
-        <w:rPr>
-          <w:rFonts w:eastAsia="Times New Roman"/>
-          <w:b/>
-          <w:highlight w:val="yellow"/>
-        </w:rPr>
-        <w:t>\\</w:t>
-      </w:r>
-      <w:r>
-        <w:rPr>
-          <w:rFonts w:eastAsia="Times New Roman"/>
-          <w:b/>
-          <w:highlight w:val="yellow"/>
-        </w:rPr>
-        <w:t>"</w:t>
-      </w:r>
-      <w:r>
-        <w:rPr>
-          <w:rFonts w:eastAsia="Times New Roman"/>
-        </w:rPr>
-        <w:t>);</w:t>
+      <w:r>
+        <w:rPr>
+          <w:rFonts w:eastAsia="Times New Roman"/>
+        </w:rPr>
+        <w:t>get_include_path() .  PATH_SEPARATOR . $_SERVER["APPL_PHYSICAL_PATH"]</w:t>
       </w:r>
     </w:p>
     <w:p>
@@ -1251,125 +936,44 @@
           <w:rFonts w:eastAsia="Times New Roman"/>
         </w:rPr>
       </w:pPr>
-      <w:proofErr w:type="gramStart"/>
-      <w:r>
-        <w:rPr>
-          <w:rFonts w:eastAsia="Times New Roman"/>
-        </w:rPr>
-        <w:t>e.g</w:t>
-      </w:r>
-      <w:proofErr w:type="gramEnd"/>
-      <w:r>
-        <w:rPr>
-          <w:rFonts w:eastAsia="Times New Roman"/>
-        </w:rPr>
-        <w:t>. if WordPress is installed in “</w:t>
+      <w:r>
+        <w:rPr>
+          <w:rFonts w:eastAsia="Times New Roman"/>
+        </w:rPr>
+        <w:t>e.g. if WordPress is installed in “</w:t>
       </w:r>
       <w:r>
         <w:rPr>
           <w:rFonts w:eastAsia="Times New Roman"/>
           <w:b/>
         </w:rPr>
-        <w:t>/</w:t>
-      </w:r>
-      <w:proofErr w:type="spellStart"/>
+        <w:t>/var/www/html/wordpress</w:t>
+      </w:r>
+      <w:r>
+        <w:rPr>
+          <w:rFonts w:eastAsia="Times New Roman"/>
+        </w:rPr>
+        <w:t xml:space="preserve">” directory, extract the </w:t>
+      </w:r>
       <w:r>
         <w:rPr>
           <w:rFonts w:eastAsia="Times New Roman"/>
           <w:b/>
         </w:rPr>
-        <w:t>var</w:t>
-      </w:r>
-      <w:proofErr w:type="spellEnd"/>
+        <w:t>windows-azure-storage.zip</w:t>
+      </w:r>
+      <w:r>
+        <w:rPr>
+          <w:rFonts w:eastAsia="Times New Roman"/>
+        </w:rPr>
+        <w:t xml:space="preserve"> file into directory “</w:t>
+      </w:r>
       <w:r>
         <w:rPr>
           <w:rFonts w:eastAsia="Times New Roman"/>
           <w:b/>
         </w:rPr>
-        <w:t>/www/html/</w:t>
-      </w:r>
-      <w:proofErr w:type="spellStart"/>
-      <w:r>
-        <w:rPr>
-          <w:rFonts w:eastAsia="Times New Roman"/>
-          <w:b/>
-        </w:rPr>
-        <w:t>wordpress</w:t>
-      </w:r>
-      <w:proofErr w:type="spellEnd"/>
-      <w:r>
-        <w:rPr>
-          <w:rFonts w:eastAsia="Times New Roman"/>
-        </w:rPr>
-        <w:t xml:space="preserve">” directory, extract the </w:t>
-      </w:r>
-      <w:r>
-        <w:rPr>
-          <w:rFonts w:eastAsia="Times New Roman"/>
-          <w:b/>
-        </w:rPr>
-        <w:t>windows-azure-storage.zip</w:t>
-      </w:r>
-      <w:r>
-        <w:rPr>
-          <w:rFonts w:eastAsia="Times New Roman"/>
-        </w:rPr>
-        <w:t xml:space="preserve"> file into directory “</w:t>
-      </w:r>
-      <w:r>
-        <w:rPr>
-          <w:rFonts w:eastAsia="Times New Roman"/>
-          <w:b/>
-        </w:rPr>
-        <w:t>/</w:t>
-      </w:r>
-      <w:proofErr w:type="spellStart"/>
-      <w:r>
-        <w:rPr>
-          <w:rFonts w:eastAsia="Times New Roman"/>
-          <w:b/>
-        </w:rPr>
-        <w:t>var</w:t>
-      </w:r>
-      <w:proofErr w:type="spellEnd"/>
-      <w:r>
-        <w:rPr>
-          <w:rFonts w:eastAsia="Times New Roman"/>
-          <w:b/>
-        </w:rPr>
-        <w:t>/www/html/</w:t>
-      </w:r>
-      <w:proofErr w:type="spellStart"/>
-      <w:r>
-        <w:rPr>
-          <w:rFonts w:eastAsia="Times New Roman"/>
-          <w:b/>
-        </w:rPr>
-        <w:t>wordpress</w:t>
-      </w:r>
-      <w:proofErr w:type="spellEnd"/>
-      <w:r>
-        <w:rPr>
-          <w:rFonts w:eastAsia="Times New Roman"/>
-          <w:b/>
-        </w:rPr>
-        <w:t>/</w:t>
-      </w:r>
-      <w:proofErr w:type="spellStart"/>
-      <w:r>
-        <w:rPr>
-          <w:rFonts w:eastAsia="Times New Roman"/>
-          <w:b/>
-        </w:rPr>
-        <w:t>wp</w:t>
-      </w:r>
-      <w:proofErr w:type="spellEnd"/>
-      <w:r>
-        <w:rPr>
-          <w:rFonts w:eastAsia="Times New Roman"/>
-          <w:b/>
-        </w:rPr>
-        <w:t>-content/plugins</w:t>
+        <w:t>/var/www/html/wordpress/wp-content/plugins</w:t>
       </w:r>
       <w:r>
         <w:rPr>
@@ -1965,13 +1569,8 @@
         </w:rPr>
         <w:t>All media files stored in Windows Azure Storage will have URL like “</w:t>
       </w:r>
-      <w:proofErr w:type="gramStart"/>
-      <w:r>
-        <w:t>http:</w:t>
-      </w:r>
-      <w:proofErr w:type="gramEnd"/>
-      <w:r>
-        <w:t>//&lt;AccountName&gt;.blob.core.windows.net/&lt;ContainerName&gt;/&lt;MediaFileName</w:t>
+      <w:r>
+        <w:t>http://&lt;AccountName&gt;.blob.core.windows.net/&lt;ContainerName&gt;/&lt;MediaFileName</w:t>
       </w:r>
       <w:r>
         <w:t>&gt;”. One can hide usage of underlying Windows Azure Storage account by defining CNAME entry in the “</w:t>
@@ -2321,7 +1920,6 @@
           <w:szCs w:val="20"/>
         </w:rPr>
       </w:pPr>
-      <w:bookmarkStart w:id="0" w:name="_GoBack"/>
       <w:r>
         <w:rPr>
           <w:rFonts w:eastAsia="Times New Roman"/>
@@ -2377,7 +1975,6 @@
           </wp:inline>
         </w:drawing>
       </w:r>
-      <w:bookmarkEnd w:id="0"/>
     </w:p>
     <w:p>
       <w:pPr>
@@ -3943,6 +3540,12 @@
         </w:rPr>
         <w:t xml:space="preserve"> WordPress MU edition</w:t>
       </w:r>
+      <w:r>
+        <w:rPr>
+          <w:rFonts w:eastAsia="Times New Roman"/>
+        </w:rPr>
+        <w:t xml:space="preserve"> (prior to WordPress 3.0)</w:t>
+      </w:r>
     </w:p>
     <w:p>
       <w:pPr>
@@ -4004,33 +3607,8 @@
           <w:rFonts w:eastAsia="Times New Roman"/>
           <w:b/>
         </w:rPr>
-        <w:t>\</w:t>
-      </w:r>
-      <w:proofErr w:type="spellStart"/>
-      <w:r>
-        <w:rPr>
-          <w:rFonts w:eastAsia="Times New Roman"/>
-          <w:b/>
-        </w:rPr>
-        <w:t>wp</w:t>
-      </w:r>
-      <w:proofErr w:type="spellEnd"/>
-      <w:r>
-        <w:rPr>
-          <w:rFonts w:eastAsia="Times New Roman"/>
-          <w:b/>
-        </w:rPr>
-        <w:t>-admin\</w:t>
-      </w:r>
-      <w:proofErr w:type="spellStart"/>
-      <w:r>
-        <w:rPr>
-          <w:rFonts w:eastAsia="Times New Roman"/>
-          <w:b/>
-        </w:rPr>
-        <w:t>options.php</w:t>
-      </w:r>
-      <w:proofErr w:type="spellEnd"/>
+        <w:t>\wp-admin\options.php</w:t>
+      </w:r>
       <w:r>
         <w:rPr>
           <w:rFonts w:eastAsia="Times New Roman"/>
@@ -4109,33 +3687,8 @@
           <w:rFonts w:eastAsia="Times New Roman"/>
           <w:b/>
         </w:rPr>
-        <w:t>\</w:t>
-      </w:r>
-      <w:proofErr w:type="spellStart"/>
-      <w:r>
-        <w:rPr>
-          <w:rFonts w:eastAsia="Times New Roman"/>
-          <w:b/>
-        </w:rPr>
-        <w:t>wp</w:t>
-      </w:r>
-      <w:proofErr w:type="spellEnd"/>
-      <w:r>
-        <w:rPr>
-          <w:rFonts w:eastAsia="Times New Roman"/>
-          <w:b/>
-        </w:rPr>
-        <w:t>-admin\</w:t>
-      </w:r>
-      <w:proofErr w:type="spellStart"/>
-      <w:r>
-        <w:rPr>
-          <w:rFonts w:eastAsia="Times New Roman"/>
-          <w:b/>
-        </w:rPr>
-        <w:t>options.php</w:t>
-      </w:r>
-      <w:proofErr w:type="spellEnd"/>
+        <w:t>\wp-admin\options.php</w:t>
+      </w:r>
       <w:r>
         <w:rPr>
           <w:rFonts w:eastAsia="Times New Roman"/>
@@ -4151,19 +3704,11 @@
       <w:r>
         <w:t>the function call “</w:t>
       </w:r>
-      <w:proofErr w:type="spellStart"/>
-      <w:r>
-        <w:rPr>
-          <w:rFonts w:eastAsia="Times New Roman"/>
-        </w:rPr>
-        <w:t>check_admin_referer</w:t>
-      </w:r>
-      <w:proofErr w:type="spellEnd"/>
-      <w:r>
-        <w:rPr>
-          <w:rFonts w:eastAsia="Times New Roman"/>
-        </w:rPr>
-        <w:t>”. This call is inside one if condition</w:t>
+      <w:r>
+        <w:rPr>
+          <w:rFonts w:eastAsia="Times New Roman"/>
+        </w:rPr>
+        <w:t>check_admin_referer”. This call is inside one if condition</w:t>
       </w:r>
       <w:r>
         <w:rPr>
@@ -4272,21 +3817,7 @@
         <w:rPr>
           <w:rFonts w:eastAsia="Times New Roman"/>
         </w:rPr>
-        <w:t xml:space="preserve"> to this if-statement and save </w:t>
-      </w:r>
-      <w:proofErr w:type="spellStart"/>
-      <w:r>
-        <w:rPr>
-          <w:rFonts w:eastAsia="Times New Roman"/>
-        </w:rPr>
-        <w:t>options.php</w:t>
-      </w:r>
-      <w:proofErr w:type="spellEnd"/>
-      <w:r>
-        <w:rPr>
-          <w:rFonts w:eastAsia="Times New Roman"/>
-        </w:rPr>
-        <w:t xml:space="preserve"> file.</w:t>
+        <w:t xml:space="preserve"> to this if-statement and save options.php file.</w:t>
       </w:r>
     </w:p>
     <w:p>
@@ -4439,7 +3970,25 @@
         <w:rPr>
           <w:rFonts w:eastAsia="Times New Roman"/>
         </w:rPr>
-        <w:t xml:space="preserve">PHP Azure SDK is at the core of this plugin. This SDK is available at </w:t>
+        <w:t xml:space="preserve">Windows </w:t>
+      </w:r>
+      <w:r>
+        <w:rPr>
+          <w:rFonts w:eastAsia="Times New Roman"/>
+        </w:rPr>
+        <w:t xml:space="preserve">Azure SDK </w:t>
+      </w:r>
+      <w:r>
+        <w:rPr>
+          <w:rFonts w:eastAsia="Times New Roman"/>
+        </w:rPr>
+        <w:t xml:space="preserve">for PHP </w:t>
+      </w:r>
+      <w:r>
+        <w:rPr>
+          <w:rFonts w:eastAsia="Times New Roman"/>
+        </w:rPr>
+        <w:t xml:space="preserve">is at the core of this plugin. This SDK is available at </w:t>
       </w:r>
       <w:hyperlink r:id="rId32" w:history="1">
         <w:r>
@@ -4456,194 +4005,8 @@
         </w:rPr>
         <w:t xml:space="preserve">. </w:t>
       </w:r>
-    </w:p>
-    <w:p>
-      <w:pPr>
-        <w:pStyle w:val="Heading2"/>
-        <w:tabs>
-          <w:tab w:val="left" w:pos="916"/>
-          <w:tab w:val="left" w:pos="1832"/>
-          <w:tab w:val="left" w:pos="2748"/>
-          <w:tab w:val="left" w:pos="3664"/>
-          <w:tab w:val="left" w:pos="4580"/>
-          <w:tab w:val="left" w:pos="5496"/>
-          <w:tab w:val="left" w:pos="6412"/>
-          <w:tab w:val="left" w:pos="7328"/>
-          <w:tab w:val="left" w:pos="8244"/>
-          <w:tab w:val="left" w:pos="9160"/>
-          <w:tab w:val="left" w:pos="10076"/>
-          <w:tab w:val="left" w:pos="10992"/>
-          <w:tab w:val="left" w:pos="11908"/>
-          <w:tab w:val="left" w:pos="12824"/>
-          <w:tab w:val="left" w:pos="13740"/>
-          <w:tab w:val="left" w:pos="14656"/>
-        </w:tabs>
-        <w:rPr>
-          <w:rFonts w:eastAsia="Times New Roman"/>
-        </w:rPr>
-      </w:pPr>
-      <w:r>
-        <w:rPr>
-          <w:rFonts w:eastAsia="Times New Roman"/>
-        </w:rPr>
-        <w:t>Sample Deployment</w:t>
-      </w:r>
-    </w:p>
-    <w:p>
-      <w:pPr>
-        <w:tabs>
-          <w:tab w:val="left" w:pos="916"/>
-          <w:tab w:val="left" w:pos="1832"/>
-          <w:tab w:val="left" w:pos="2748"/>
-          <w:tab w:val="left" w:pos="3664"/>
-          <w:tab w:val="left" w:pos="4580"/>
-          <w:tab w:val="left" w:pos="5496"/>
-          <w:tab w:val="left" w:pos="6412"/>
-          <w:tab w:val="left" w:pos="7328"/>
-          <w:tab w:val="left" w:pos="8244"/>
-          <w:tab w:val="left" w:pos="9160"/>
-          <w:tab w:val="left" w:pos="10076"/>
-          <w:tab w:val="left" w:pos="10992"/>
-          <w:tab w:val="left" w:pos="11908"/>
-          <w:tab w:val="left" w:pos="12824"/>
-          <w:tab w:val="left" w:pos="13740"/>
-          <w:tab w:val="left" w:pos="14656"/>
-        </w:tabs>
-        <w:rPr>
-          <w:rFonts w:eastAsia="Times New Roman"/>
-        </w:rPr>
-      </w:pPr>
-      <w:r>
-        <w:rPr>
-          <w:rFonts w:eastAsia="Times New Roman"/>
-        </w:rPr>
-        <w:t xml:space="preserve">Sample Deployment of this plugin is available at following URL, </w:t>
-      </w:r>
-    </w:p>
-    <w:p>
-      <w:pPr>
-        <w:tabs>
-          <w:tab w:val="left" w:pos="916"/>
-          <w:tab w:val="left" w:pos="1832"/>
-          <w:tab w:val="left" w:pos="2748"/>
-          <w:tab w:val="left" w:pos="3664"/>
-          <w:tab w:val="left" w:pos="4580"/>
-          <w:tab w:val="left" w:pos="5496"/>
-          <w:tab w:val="left" w:pos="6412"/>
-          <w:tab w:val="left" w:pos="7328"/>
-          <w:tab w:val="left" w:pos="8244"/>
-          <w:tab w:val="left" w:pos="9160"/>
-          <w:tab w:val="left" w:pos="10076"/>
-          <w:tab w:val="left" w:pos="10992"/>
-          <w:tab w:val="left" w:pos="11908"/>
-          <w:tab w:val="left" w:pos="12824"/>
-          <w:tab w:val="left" w:pos="13740"/>
-          <w:tab w:val="left" w:pos="14656"/>
-        </w:tabs>
-        <w:rPr>
-          <w:rFonts w:eastAsia="Times New Roman"/>
-        </w:rPr>
-      </w:pPr>
-    </w:p>
-    <w:p>
-      <w:pPr>
-        <w:tabs>
-          <w:tab w:val="left" w:pos="916"/>
-          <w:tab w:val="left" w:pos="1832"/>
-          <w:tab w:val="left" w:pos="2748"/>
-          <w:tab w:val="left" w:pos="3664"/>
-          <w:tab w:val="left" w:pos="4580"/>
-          <w:tab w:val="left" w:pos="5496"/>
-          <w:tab w:val="left" w:pos="6412"/>
-          <w:tab w:val="left" w:pos="7328"/>
-          <w:tab w:val="left" w:pos="8244"/>
-          <w:tab w:val="left" w:pos="9160"/>
-          <w:tab w:val="left" w:pos="10076"/>
-          <w:tab w:val="left" w:pos="10992"/>
-          <w:tab w:val="left" w:pos="11908"/>
-          <w:tab w:val="left" w:pos="12824"/>
-          <w:tab w:val="left" w:pos="13740"/>
-          <w:tab w:val="left" w:pos="14656"/>
-        </w:tabs>
-        <w:rPr>
-          <w:rFonts w:eastAsia="Times New Roman"/>
-        </w:rPr>
-      </w:pPr>
-      <w:r>
-        <w:rPr>
-          <w:rFonts w:eastAsia="Times New Roman"/>
-        </w:rPr>
-        <w:t xml:space="preserve">WordPress plugin Deployed on </w:t>
-      </w:r>
-      <w:r>
-        <w:rPr>
-          <w:rFonts w:eastAsia="Times New Roman"/>
-        </w:rPr>
-        <w:t>Windows</w:t>
-      </w:r>
-    </w:p>
-    <w:p>
-      <w:pPr>
-        <w:rPr>
-          <w:color w:val="1F497D"/>
-        </w:rPr>
-      </w:pPr>
-      <w:hyperlink r:id="rId33" w:history="1">
-        <w:r>
-          <w:rPr>
-            <w:rStyle w:val="Hyperlink"/>
-          </w:rPr>
-          <w:t>http://wordpressonazure.cloudapp.net/</w:t>
-        </w:r>
-      </w:hyperlink>
-    </w:p>
-    <w:p>
-      <w:pPr>
-        <w:rPr>
-          <w:color w:val="1F497D"/>
-        </w:rPr>
-      </w:pPr>
-    </w:p>
-    <w:p>
-      <w:pPr>
-        <w:tabs>
-          <w:tab w:val="left" w:pos="916"/>
-          <w:tab w:val="left" w:pos="1832"/>
-          <w:tab w:val="left" w:pos="2748"/>
-          <w:tab w:val="left" w:pos="3664"/>
-          <w:tab w:val="left" w:pos="4580"/>
-          <w:tab w:val="left" w:pos="5496"/>
-          <w:tab w:val="left" w:pos="6412"/>
-          <w:tab w:val="left" w:pos="7328"/>
-          <w:tab w:val="left" w:pos="8244"/>
-          <w:tab w:val="left" w:pos="9160"/>
-          <w:tab w:val="left" w:pos="10076"/>
-          <w:tab w:val="left" w:pos="10992"/>
-          <w:tab w:val="left" w:pos="11908"/>
-          <w:tab w:val="left" w:pos="12824"/>
-          <w:tab w:val="left" w:pos="13740"/>
-          <w:tab w:val="left" w:pos="14656"/>
-        </w:tabs>
-        <w:rPr>
-          <w:rFonts w:eastAsia="Times New Roman"/>
-        </w:rPr>
-      </w:pPr>
-      <w:r>
-        <w:rPr>
-          <w:rFonts w:eastAsia="Times New Roman"/>
-        </w:rPr>
-        <w:t>WordPress plugin Deployed on Amazon EC2</w:t>
-      </w:r>
-    </w:p>
-    <w:p>
-      <w:hyperlink r:id="rId34" w:history="1">
-        <w:r>
-          <w:rPr>
-            <w:rStyle w:val="Hyperlink"/>
-          </w:rPr>
-          <w:t>http://ec2-174-129-2-234.compute-1.amazonaws.com:8080/wordpress/</w:t>
-        </w:r>
-      </w:hyperlink>
+      <w:bookmarkStart w:id="0" w:name="_GoBack"/>
+      <w:bookmarkEnd w:id="0"/>
     </w:p>
     <w:sectPr>
       <w:pgSz w:w="12240" w:h="15840"/>

</xml_diff>

<commit_message>
Included Windows Azure SDK 4.0.1 with the plugin, so no need to install the SDK separately. Also fixed thumbnail upload issue for some specific themes.
git-svn-id: http://plugins.svn.wordpress.org/windows-azure-storage/trunk@424440 b8457f37-d9ea-0310-8a92-e5e31aec5664
</commit_message>
<xml_diff>
--- a/UserGuide.docx
+++ b/UserGuide.docx
@@ -25,8 +25,16 @@
         <w:rPr>
           <w:rFonts w:eastAsia="Times New Roman"/>
         </w:rPr>
-        <w:t xml:space="preserve"> WordPress</w:t>
-      </w:r>
+        <w:t xml:space="preserve"> </w:t>
+      </w:r>
+      <w:proofErr w:type="spellStart"/>
+      <w:r>
+        <w:rPr>
+          <w:rFonts w:eastAsia="Times New Roman"/>
+        </w:rPr>
+        <w:t>WordPress</w:t>
+      </w:r>
+      <w:proofErr w:type="spellEnd"/>
     </w:p>
     <w:p>
       <w:pPr>
@@ -47,7 +55,23 @@
         <w:pStyle w:val="NormalWeb"/>
       </w:pPr>
       <w:r>
-        <w:t xml:space="preserve">This WordPress plugin allows you to use Windows Azure Storage Service to host your media for your WordPress powered blog. </w:t>
+        <w:t xml:space="preserve">This </w:t>
+      </w:r>
+      <w:proofErr w:type="spellStart"/>
+      <w:r>
+        <w:t>WordPress</w:t>
+      </w:r>
+      <w:proofErr w:type="spellEnd"/>
+      <w:r>
+        <w:t xml:space="preserve"> plugin allows you to use Windows Azure Storage Service to host your media for your </w:t>
+      </w:r>
+      <w:proofErr w:type="spellStart"/>
+      <w:r>
+        <w:t>WordPress</w:t>
+      </w:r>
+      <w:proofErr w:type="spellEnd"/>
+      <w:r>
+        <w:t xml:space="preserve"> powered blog. </w:t>
       </w:r>
       <w:r>
         <w:t>Windows Azure Storage is an effective way to scale storage</w:t>
@@ -312,13 +336,23 @@
         </w:rPr>
         <w:t xml:space="preserve">Per user setting: </w:t>
       </w:r>
-      <w:r>
-        <w:rPr>
-          <w:rFonts w:cs="Arial"/>
-          <w:color w:val="000000"/>
-          <w:szCs w:val="20"/>
-        </w:rPr>
-        <w:t xml:space="preserve">WordPress Blogger will be allowed to bring his own Windows Azure Storage account to store his media files. This may be needed if blogger wants </w:t>
+      <w:proofErr w:type="spellStart"/>
+      <w:r>
+        <w:rPr>
+          <w:rFonts w:cs="Arial"/>
+          <w:color w:val="000000"/>
+          <w:szCs w:val="20"/>
+        </w:rPr>
+        <w:t>WordPress</w:t>
+      </w:r>
+      <w:proofErr w:type="spellEnd"/>
+      <w:r>
+        <w:rPr>
+          <w:rFonts w:cs="Arial"/>
+          <w:color w:val="000000"/>
+          <w:szCs w:val="20"/>
+        </w:rPr>
+        <w:t xml:space="preserve"> Blogger will be allowed to bring his own Windows Azure Storage account to store his media files. This may be needed if blogger wants </w:t>
       </w:r>
       <w:r>
         <w:rPr>
@@ -402,7 +436,15 @@
     </w:p>
     <w:p>
       <w:r>
-        <w:t xml:space="preserve">This is for a personal blogging web site that uses WordPress software. Such user should not invest in infrastructure setup for storage and can use his </w:t>
+        <w:t xml:space="preserve">This is for a personal blogging web site that uses </w:t>
+      </w:r>
+      <w:proofErr w:type="spellStart"/>
+      <w:r>
+        <w:t>WordPress</w:t>
+      </w:r>
+      <w:proofErr w:type="spellEnd"/>
+      <w:r>
+        <w:t xml:space="preserve"> software. Such user should not invest in infrastructure setup for storage and can use his </w:t>
       </w:r>
       <w:r>
         <w:rPr>
@@ -417,13 +459,31 @@
       <w:pPr>
         <w:pStyle w:val="Heading3"/>
       </w:pPr>
-      <w:r>
-        <w:t>WordPress blog hosters</w:t>
-      </w:r>
-    </w:p>
-    <w:p>
-      <w:r>
-        <w:t xml:space="preserve">There are several profession web hosting providers who offer blogging services based on WordPress software. These include </w:t>
+      <w:proofErr w:type="spellStart"/>
+      <w:r>
+        <w:t>WordPress</w:t>
+      </w:r>
+      <w:proofErr w:type="spellEnd"/>
+      <w:r>
+        <w:t xml:space="preserve"> blog </w:t>
+      </w:r>
+      <w:proofErr w:type="spellStart"/>
+      <w:r>
+        <w:t>hosters</w:t>
+      </w:r>
+      <w:proofErr w:type="spellEnd"/>
+    </w:p>
+    <w:p>
+      <w:r>
+        <w:t xml:space="preserve">There are several profession web hosting providers who offer blogging services based on </w:t>
+      </w:r>
+      <w:proofErr w:type="spellStart"/>
+      <w:r>
+        <w:t>WordPress</w:t>
+      </w:r>
+      <w:proofErr w:type="spellEnd"/>
+      <w:r>
+        <w:t xml:space="preserve"> software. These include </w:t>
       </w:r>
       <w:hyperlink r:id="rId7" w:history="1">
         <w:r>
@@ -480,14 +540,27 @@
       <w:pPr>
         <w:pStyle w:val="NormalWeb"/>
       </w:pPr>
-      <w:r>
-        <w:t xml:space="preserve">WordPress Plugin APIs </w:t>
+      <w:proofErr w:type="spellStart"/>
+      <w:r>
+        <w:t>WordPress</w:t>
+      </w:r>
+      <w:proofErr w:type="spellEnd"/>
+      <w:r>
+        <w:t xml:space="preserve"> Plugin APIs </w:t>
       </w:r>
       <w:r>
         <w:t>allows</w:t>
       </w:r>
       <w:r>
-        <w:t xml:space="preserve"> easy modification, customization, and enhancement to a WordPress blog. High level architecture diagrams for this plugin is shown below,</w:t>
+        <w:t xml:space="preserve"> easy modification, customization, and enhancement to a </w:t>
+      </w:r>
+      <w:proofErr w:type="spellStart"/>
+      <w:r>
+        <w:t>WordPress</w:t>
+      </w:r>
+      <w:proofErr w:type="spellEnd"/>
+      <w:r>
+        <w:t xml:space="preserve"> blog. High level architecture diagrams for this plugin is shown below,</w:t>
       </w:r>
     </w:p>
     <w:p>
@@ -591,50 +664,58 @@
           <w:rFonts w:eastAsia="Times New Roman"/>
         </w:rPr>
       </w:pPr>
-      <w:r>
-        <w:rPr>
-          <w:rFonts w:eastAsia="Times New Roman"/>
-        </w:rPr>
-        <w:t xml:space="preserve">Download </w:t>
-      </w:r>
-      <w:r>
-        <w:rPr>
-          <w:rFonts w:eastAsia="Times New Roman"/>
-        </w:rPr>
-        <w:t xml:space="preserve">Windows </w:t>
-      </w:r>
-      <w:r>
-        <w:rPr>
-          <w:rFonts w:eastAsia="Times New Roman"/>
-        </w:rPr>
-        <w:t xml:space="preserve">Azure SDK </w:t>
-      </w:r>
-      <w:r>
-        <w:rPr>
-          <w:rFonts w:eastAsia="Times New Roman"/>
-        </w:rPr>
-        <w:t xml:space="preserve">for PHP v2.1.0 </w:t>
-      </w:r>
-      <w:r>
-        <w:rPr>
-          <w:rFonts w:eastAsia="Times New Roman"/>
-        </w:rPr>
-        <w:t>(</w:t>
-      </w:r>
-      <w:hyperlink r:id="rId10" w:anchor="DownloadId=172028" w:history="1">
-        <w:r>
-          <w:rPr>
-            <w:rStyle w:val="Hyperlink"/>
-            <w:rFonts w:eastAsia="Times New Roman"/>
-          </w:rPr>
-          <w:t>http://phpazure.codeplex.com/releases/view/56412#DownloadId=172028</w:t>
-        </w:r>
-      </w:hyperlink>
-      <w:r>
-        <w:rPr>
-          <w:rFonts w:eastAsia="Times New Roman"/>
-        </w:rPr>
-        <w:t>) and extract the zip file on the server where WordPress is installed.</w:t>
+      <w:bookmarkStart w:id="0" w:name="_GoBack"/>
+      <w:bookmarkEnd w:id="0"/>
+      <w:r>
+        <w:rPr>
+          <w:rFonts w:eastAsia="Times New Roman"/>
+        </w:rPr>
+        <w:t xml:space="preserve">Extract the Windows Azure Storage Plugin </w:t>
+      </w:r>
+      <w:r>
+        <w:rPr>
+          <w:rFonts w:eastAsia="Times New Roman"/>
+          <w:b/>
+        </w:rPr>
+        <w:t>windows-azure-storage.zip</w:t>
+      </w:r>
+      <w:r>
+        <w:rPr>
+          <w:rFonts w:eastAsia="Times New Roman"/>
+        </w:rPr>
+        <w:t xml:space="preserve"> to the plugins directory of the </w:t>
+      </w:r>
+      <w:proofErr w:type="spellStart"/>
+      <w:r>
+        <w:rPr>
+          <w:rFonts w:eastAsia="Times New Roman"/>
+        </w:rPr>
+        <w:t>W</w:t>
+      </w:r>
+      <w:r>
+        <w:rPr>
+          <w:rFonts w:eastAsia="Times New Roman"/>
+        </w:rPr>
+        <w:t>ord</w:t>
+      </w:r>
+      <w:r>
+        <w:rPr>
+          <w:rFonts w:eastAsia="Times New Roman"/>
+        </w:rPr>
+        <w:t>P</w:t>
+      </w:r>
+      <w:r>
+        <w:rPr>
+          <w:rFonts w:eastAsia="Times New Roman"/>
+        </w:rPr>
+        <w:t>ress</w:t>
+      </w:r>
+      <w:proofErr w:type="spellEnd"/>
+      <w:r>
+        <w:rPr>
+          <w:rFonts w:eastAsia="Times New Roman"/>
+        </w:rPr>
+        <w:t xml:space="preserve"> installation. </w:t>
       </w:r>
     </w:p>
     <w:p>
@@ -645,24 +726,145 @@
           <w:rFonts w:eastAsia="Times New Roman"/>
         </w:rPr>
       </w:pPr>
-      <w:r>
-        <w:rPr>
-          <w:rFonts w:eastAsia="Times New Roman"/>
-        </w:rPr>
-        <w:t>e.g. Extract the zip file in “</w:t>
+      <w:proofErr w:type="gramStart"/>
+      <w:r>
+        <w:rPr>
+          <w:rFonts w:eastAsia="Times New Roman"/>
+        </w:rPr>
+        <w:t>e.g</w:t>
+      </w:r>
+      <w:proofErr w:type="gramEnd"/>
+      <w:r>
+        <w:rPr>
+          <w:rFonts w:eastAsia="Times New Roman"/>
+        </w:rPr>
+        <w:t xml:space="preserve">. if </w:t>
+      </w:r>
+      <w:proofErr w:type="spellStart"/>
+      <w:r>
+        <w:rPr>
+          <w:rFonts w:eastAsia="Times New Roman"/>
+        </w:rPr>
+        <w:t>WordPress</w:t>
+      </w:r>
+      <w:proofErr w:type="spellEnd"/>
+      <w:r>
+        <w:rPr>
+          <w:rFonts w:eastAsia="Times New Roman"/>
+        </w:rPr>
+        <w:t xml:space="preserve"> is installed in “</w:t>
       </w:r>
       <w:r>
         <w:rPr>
           <w:rFonts w:eastAsia="Times New Roman"/>
           <w:b/>
         </w:rPr>
-        <w:t>/usr/local/PHPAzureSDK/”</w:t>
-      </w:r>
-      <w:r>
-        <w:rPr>
-          <w:rFonts w:eastAsia="Times New Roman"/>
-        </w:rPr>
-        <w:t xml:space="preserve"> folder.</w:t>
+        <w:t>/</w:t>
+      </w:r>
+      <w:proofErr w:type="spellStart"/>
+      <w:r>
+        <w:rPr>
+          <w:rFonts w:eastAsia="Times New Roman"/>
+          <w:b/>
+        </w:rPr>
+        <w:t>var</w:t>
+      </w:r>
+      <w:proofErr w:type="spellEnd"/>
+      <w:r>
+        <w:rPr>
+          <w:rFonts w:eastAsia="Times New Roman"/>
+          <w:b/>
+        </w:rPr>
+        <w:t>/www/html/</w:t>
+      </w:r>
+      <w:proofErr w:type="spellStart"/>
+      <w:r>
+        <w:rPr>
+          <w:rFonts w:eastAsia="Times New Roman"/>
+          <w:b/>
+        </w:rPr>
+        <w:t>wordpress</w:t>
+      </w:r>
+      <w:proofErr w:type="spellEnd"/>
+      <w:r>
+        <w:rPr>
+          <w:rFonts w:eastAsia="Times New Roman"/>
+        </w:rPr>
+        <w:t xml:space="preserve">” directory, extract the </w:t>
+      </w:r>
+      <w:r>
+        <w:rPr>
+          <w:rFonts w:eastAsia="Times New Roman"/>
+          <w:b/>
+        </w:rPr>
+        <w:t>windows-azure-storage.zip</w:t>
+      </w:r>
+      <w:r>
+        <w:rPr>
+          <w:rFonts w:eastAsia="Times New Roman"/>
+        </w:rPr>
+        <w:t xml:space="preserve"> file into directory “</w:t>
+      </w:r>
+      <w:r>
+        <w:rPr>
+          <w:rFonts w:eastAsia="Times New Roman"/>
+          <w:b/>
+        </w:rPr>
+        <w:t>/</w:t>
+      </w:r>
+      <w:proofErr w:type="spellStart"/>
+      <w:r>
+        <w:rPr>
+          <w:rFonts w:eastAsia="Times New Roman"/>
+          <w:b/>
+        </w:rPr>
+        <w:t>var</w:t>
+      </w:r>
+      <w:proofErr w:type="spellEnd"/>
+      <w:r>
+        <w:rPr>
+          <w:rFonts w:eastAsia="Times New Roman"/>
+          <w:b/>
+        </w:rPr>
+        <w:t>/www/html/</w:t>
+      </w:r>
+      <w:proofErr w:type="spellStart"/>
+      <w:r>
+        <w:rPr>
+          <w:rFonts w:eastAsia="Times New Roman"/>
+          <w:b/>
+        </w:rPr>
+        <w:t>wordpress</w:t>
+      </w:r>
+      <w:proofErr w:type="spellEnd"/>
+      <w:r>
+        <w:rPr>
+          <w:rFonts w:eastAsia="Times New Roman"/>
+          <w:b/>
+        </w:rPr>
+        <w:t>/</w:t>
+      </w:r>
+      <w:proofErr w:type="spellStart"/>
+      <w:r>
+        <w:rPr>
+          <w:rFonts w:eastAsia="Times New Roman"/>
+          <w:b/>
+        </w:rPr>
+        <w:t>wp</w:t>
+      </w:r>
+      <w:proofErr w:type="spellEnd"/>
+      <w:r>
+        <w:rPr>
+          <w:rFonts w:eastAsia="Times New Roman"/>
+          <w:b/>
+        </w:rPr>
+        <w:t>-content/plugins</w:t>
+      </w:r>
+      <w:r>
+        <w:rPr>
+          <w:rFonts w:eastAsia="Times New Roman"/>
+        </w:rPr>
+        <w:t>”.</w:t>
       </w:r>
     </w:p>
     <w:p>
@@ -680,104 +882,13 @@
         <w:rPr>
           <w:rFonts w:eastAsia="Times New Roman"/>
         </w:rPr>
-        <w:t xml:space="preserve">Modify the </w:t>
-      </w:r>
-      <w:r>
-        <w:rPr>
-          <w:rFonts w:eastAsia="Times New Roman"/>
-          <w:b/>
-        </w:rPr>
-        <w:t>php.ini</w:t>
-      </w:r>
-      <w:r>
-        <w:rPr>
-          <w:rFonts w:eastAsia="Times New Roman"/>
-        </w:rPr>
-        <w:t xml:space="preserve"> file from PHP installation and add path to the PHPAzureSDK library to the </w:t>
-      </w:r>
-      <w:r>
-        <w:rPr>
-          <w:rFonts w:eastAsia="Times New Roman"/>
-          <w:b/>
-        </w:rPr>
-        <w:t>include_path</w:t>
-      </w:r>
-      <w:r>
-        <w:rPr>
-          <w:rFonts w:eastAsia="Times New Roman"/>
-        </w:rPr>
-        <w:t xml:space="preserve"> variable. If </w:t>
-      </w:r>
-      <w:r>
-        <w:rPr>
-          <w:rFonts w:eastAsia="Times New Roman"/>
-        </w:rPr>
-        <w:t>Windows Azure SDK for PHP</w:t>
-      </w:r>
-      <w:r>
-        <w:rPr>
-          <w:rFonts w:eastAsia="Times New Roman"/>
-        </w:rPr>
-        <w:t xml:space="preserve"> is installed in the folder “</w:t>
-      </w:r>
-      <w:r>
-        <w:rPr>
-          <w:rFonts w:eastAsia="Times New Roman"/>
-          <w:b/>
-        </w:rPr>
-        <w:t>/usr/local/PHPAzureSDK/”</w:t>
-      </w:r>
-      <w:r>
-        <w:rPr>
-          <w:rFonts w:eastAsia="Times New Roman"/>
-        </w:rPr>
-        <w:t>, then add “</w:t>
-      </w:r>
-      <w:r>
-        <w:rPr>
-          <w:rFonts w:eastAsia="Times New Roman"/>
-          <w:b/>
-        </w:rPr>
-        <w:t>/usr/local/PHPAzureSDK/library”</w:t>
-      </w:r>
-      <w:r>
-        <w:rPr>
-          <w:rFonts w:eastAsia="Times New Roman"/>
-        </w:rPr>
-        <w:t xml:space="preserve"> path to the include_path variable.</w:t>
-      </w:r>
-    </w:p>
-    <w:p>
-      <w:pPr>
-        <w:spacing w:before="100" w:beforeAutospacing="1" w:after="100" w:afterAutospacing="1"/>
-        <w:ind w:left="720"/>
-        <w:rPr>
-          <w:rFonts w:eastAsia="Times New Roman"/>
-        </w:rPr>
-      </w:pPr>
-      <w:r>
-        <w:rPr>
-          <w:rFonts w:eastAsia="Times New Roman"/>
-        </w:rPr>
-        <w:t>include_path = ".:/php/includes:/var/www/html/phpdataservices/framework:/usr/local/PHPAzureSDK/library"</w:t>
-      </w:r>
-    </w:p>
-    <w:p>
-      <w:pPr>
-        <w:numPr>
-          <w:ilvl w:val="0"/>
-          <w:numId w:val="1"/>
-        </w:numPr>
-        <w:spacing w:before="100" w:beforeAutospacing="1" w:after="100" w:afterAutospacing="1"/>
-        <w:rPr>
-          <w:rFonts w:eastAsia="Times New Roman"/>
-        </w:rPr>
-      </w:pPr>
-      <w:r>
-        <w:rPr>
-          <w:rFonts w:eastAsia="Times New Roman"/>
-        </w:rPr>
-        <w:t>If user wants to install this plugin on WordPress instance hosted on Windows Azure, then no need to modify the php.ini file.</w:t>
+        <w:t>To a</w:t>
+      </w:r>
+      <w:r>
+        <w:rPr>
+          <w:rFonts w:eastAsia="Times New Roman"/>
+        </w:rPr>
+        <w:t>ctivate the</w:t>
       </w:r>
       <w:r>
         <w:rPr>
@@ -789,232 +900,6 @@
         <w:rPr>
           <w:rFonts w:eastAsia="Times New Roman"/>
         </w:rPr>
-        <w:t>User</w:t>
-      </w:r>
-      <w:r>
-        <w:rPr>
-          <w:rFonts w:eastAsia="Times New Roman"/>
-        </w:rPr>
-        <w:t xml:space="preserve"> can edit following line within the </w:t>
-      </w:r>
-      <w:r>
-        <w:rPr>
-          <w:rFonts w:eastAsia="Times New Roman"/>
-          <w:b/>
-        </w:rPr>
-        <w:t>w</w:t>
-      </w:r>
-      <w:r>
-        <w:rPr>
-          <w:rFonts w:eastAsia="Times New Roman"/>
-          <w:b/>
-        </w:rPr>
-        <w:t>indows</w:t>
-      </w:r>
-      <w:r>
-        <w:rPr>
-          <w:rFonts w:eastAsia="Times New Roman"/>
-          <w:b/>
-        </w:rPr>
-        <w:t>-a</w:t>
-      </w:r>
-      <w:r>
-        <w:rPr>
-          <w:rFonts w:eastAsia="Times New Roman"/>
-          <w:b/>
-        </w:rPr>
-        <w:t>zure</w:t>
-      </w:r>
-      <w:r>
-        <w:rPr>
-          <w:rFonts w:eastAsia="Times New Roman"/>
-          <w:b/>
-        </w:rPr>
-        <w:t>-s</w:t>
-      </w:r>
-      <w:r>
-        <w:rPr>
-          <w:rFonts w:eastAsia="Times New Roman"/>
-          <w:b/>
-        </w:rPr>
-        <w:t>torage.php</w:t>
-      </w:r>
-      <w:r>
-        <w:rPr>
-          <w:rFonts w:eastAsia="Times New Roman"/>
-        </w:rPr>
-        <w:t xml:space="preserve"> file and adjust path at the end. If PHP SDK for Azure in installed at the WebRole root, then no need to modify this setting. </w:t>
-      </w:r>
-      <w:r>
-        <w:rPr>
-          <w:rFonts w:eastAsia="Times New Roman"/>
-        </w:rPr>
-        <w:t>Otherwise append appropriate folder name after "$_SERVER["APPL_PHYSICAL_PATH"]" in the following line</w:t>
-      </w:r>
-      <w:r>
-        <w:rPr>
-          <w:rFonts w:eastAsia="Times New Roman"/>
-        </w:rPr>
-        <w:t>.</w:t>
-      </w:r>
-    </w:p>
-    <w:p>
-      <w:pPr>
-        <w:spacing w:before="100" w:beforeAutospacing="1" w:after="100" w:afterAutospacing="1"/>
-        <w:ind w:left="720"/>
-        <w:rPr>
-          <w:rFonts w:eastAsia="Times New Roman"/>
-        </w:rPr>
-      </w:pPr>
-      <w:r>
-        <w:rPr>
-          <w:rFonts w:eastAsia="Times New Roman"/>
-        </w:rPr>
-        <w:t>get_include_path() .  PATH_SEPARATOR . $_SERVER["APPL_PHYSICAL_PATH"]</w:t>
-      </w:r>
-    </w:p>
-    <w:p>
-      <w:pPr>
-        <w:numPr>
-          <w:ilvl w:val="0"/>
-          <w:numId w:val="1"/>
-        </w:numPr>
-        <w:spacing w:before="100" w:beforeAutospacing="1" w:after="100" w:afterAutospacing="1"/>
-        <w:rPr>
-          <w:rFonts w:eastAsia="Times New Roman"/>
-        </w:rPr>
-      </w:pPr>
-      <w:r>
-        <w:rPr>
-          <w:rFonts w:eastAsia="Times New Roman"/>
-        </w:rPr>
-        <w:t xml:space="preserve">Extract the Windows Azure Storage Plugin </w:t>
-      </w:r>
-      <w:r>
-        <w:rPr>
-          <w:rFonts w:eastAsia="Times New Roman"/>
-          <w:b/>
-        </w:rPr>
-        <w:t>windows-azure-storage.zip</w:t>
-      </w:r>
-      <w:r>
-        <w:rPr>
-          <w:rFonts w:eastAsia="Times New Roman"/>
-        </w:rPr>
-        <w:t xml:space="preserve"> to the plugins directory of the </w:t>
-      </w:r>
-      <w:r>
-        <w:rPr>
-          <w:rFonts w:eastAsia="Times New Roman"/>
-        </w:rPr>
-        <w:t>W</w:t>
-      </w:r>
-      <w:r>
-        <w:rPr>
-          <w:rFonts w:eastAsia="Times New Roman"/>
-        </w:rPr>
-        <w:t>ord</w:t>
-      </w:r>
-      <w:r>
-        <w:rPr>
-          <w:rFonts w:eastAsia="Times New Roman"/>
-        </w:rPr>
-        <w:t>P</w:t>
-      </w:r>
-      <w:r>
-        <w:rPr>
-          <w:rFonts w:eastAsia="Times New Roman"/>
-        </w:rPr>
-        <w:t xml:space="preserve">ress installation. </w:t>
-      </w:r>
-    </w:p>
-    <w:p>
-      <w:pPr>
-        <w:spacing w:before="100" w:beforeAutospacing="1" w:after="100" w:afterAutospacing="1"/>
-        <w:ind w:left="720"/>
-        <w:rPr>
-          <w:rFonts w:eastAsia="Times New Roman"/>
-        </w:rPr>
-      </w:pPr>
-      <w:r>
-        <w:rPr>
-          <w:rFonts w:eastAsia="Times New Roman"/>
-        </w:rPr>
-        <w:t>e.g. if WordPress is installed in “</w:t>
-      </w:r>
-      <w:r>
-        <w:rPr>
-          <w:rFonts w:eastAsia="Times New Roman"/>
-          <w:b/>
-        </w:rPr>
-        <w:t>/var/www/html/wordpress</w:t>
-      </w:r>
-      <w:r>
-        <w:rPr>
-          <w:rFonts w:eastAsia="Times New Roman"/>
-        </w:rPr>
-        <w:t xml:space="preserve">” directory, extract the </w:t>
-      </w:r>
-      <w:r>
-        <w:rPr>
-          <w:rFonts w:eastAsia="Times New Roman"/>
-          <w:b/>
-        </w:rPr>
-        <w:t>windows-azure-storage.zip</w:t>
-      </w:r>
-      <w:r>
-        <w:rPr>
-          <w:rFonts w:eastAsia="Times New Roman"/>
-        </w:rPr>
-        <w:t xml:space="preserve"> file into directory “</w:t>
-      </w:r>
-      <w:r>
-        <w:rPr>
-          <w:rFonts w:eastAsia="Times New Roman"/>
-          <w:b/>
-        </w:rPr>
-        <w:t>/var/www/html/wordpress/wp-content/plugins</w:t>
-      </w:r>
-      <w:r>
-        <w:rPr>
-          <w:rFonts w:eastAsia="Times New Roman"/>
-        </w:rPr>
-        <w:t>”.</w:t>
-      </w:r>
-    </w:p>
-    <w:p>
-      <w:pPr>
-        <w:numPr>
-          <w:ilvl w:val="0"/>
-          <w:numId w:val="1"/>
-        </w:numPr>
-        <w:spacing w:before="100" w:beforeAutospacing="1" w:after="100" w:afterAutospacing="1"/>
-        <w:rPr>
-          <w:rFonts w:eastAsia="Times New Roman"/>
-        </w:rPr>
-      </w:pPr>
-      <w:r>
-        <w:rPr>
-          <w:rFonts w:eastAsia="Times New Roman"/>
-        </w:rPr>
-        <w:t>To a</w:t>
-      </w:r>
-      <w:r>
-        <w:rPr>
-          <w:rFonts w:eastAsia="Times New Roman"/>
-        </w:rPr>
-        <w:t>ctivate the</w:t>
-      </w:r>
-      <w:r>
-        <w:rPr>
-          <w:rFonts w:eastAsia="Times New Roman"/>
-        </w:rPr>
-        <w:t xml:space="preserve"> </w:t>
-      </w:r>
-      <w:r>
-        <w:rPr>
-          <w:rFonts w:eastAsia="Times New Roman"/>
-        </w:rPr>
         <w:t>plugin</w:t>
       </w:r>
       <w:r>
@@ -1039,7 +924,21 @@
         <w:rPr>
           <w:rFonts w:eastAsia="Times New Roman"/>
         </w:rPr>
-        <w:t xml:space="preserve"> into the WordPress as administrator and </w:t>
+        <w:t xml:space="preserve"> into the </w:t>
+      </w:r>
+      <w:proofErr w:type="spellStart"/>
+      <w:r>
+        <w:rPr>
+          <w:rFonts w:eastAsia="Times New Roman"/>
+        </w:rPr>
+        <w:t>WordPress</w:t>
+      </w:r>
+      <w:proofErr w:type="spellEnd"/>
+      <w:r>
+        <w:rPr>
+          <w:rFonts w:eastAsia="Times New Roman"/>
+        </w:rPr>
+        <w:t xml:space="preserve"> as administrator and </w:t>
       </w:r>
       <w:r>
         <w:rPr>
@@ -1109,7 +1008,7 @@
                     </pic:cNvPicPr>
                   </pic:nvPicPr>
                   <pic:blipFill>
-                    <a:blip r:embed="rId11" cstate="print"/>
+                    <a:blip r:embed="rId10" cstate="print"/>
                     <a:srcRect/>
                     <a:stretch>
                       <a:fillRect/>
@@ -1202,7 +1101,21 @@
         <w:rPr>
           <w:rFonts w:eastAsia="Times New Roman"/>
         </w:rPr>
-        <w:t>log in into the WordPress as administrator and navigate to “</w:t>
+        <w:t xml:space="preserve">log in into the </w:t>
+      </w:r>
+      <w:proofErr w:type="spellStart"/>
+      <w:r>
+        <w:rPr>
+          <w:rFonts w:eastAsia="Times New Roman"/>
+        </w:rPr>
+        <w:t>WordPress</w:t>
+      </w:r>
+      <w:proofErr w:type="spellEnd"/>
+      <w:r>
+        <w:rPr>
+          <w:rFonts w:eastAsia="Times New Roman"/>
+        </w:rPr>
+        <w:t xml:space="preserve"> as administrator and navigate to “</w:t>
       </w:r>
       <w:r>
         <w:rPr>
@@ -1370,7 +1283,7 @@
                     </pic:cNvPicPr>
                   </pic:nvPicPr>
                   <pic:blipFill>
-                    <a:blip r:embed="rId12">
+                    <a:blip r:embed="rId11">
                       <a:extLst>
                         <a:ext uri="{28A0092B-C50C-407E-A947-70E740481C1C}">
                           <a14:useLocalDpi xmlns:a14="http://schemas.microsoft.com/office/drawing/2010/main" val="0"/>
@@ -1520,7 +1433,7 @@
                     </pic:cNvPicPr>
                   </pic:nvPicPr>
                   <pic:blipFill>
-                    <a:blip r:embed="rId13">
+                    <a:blip r:embed="rId12">
                       <a:extLst>
                         <a:ext uri="{28A0092B-C50C-407E-A947-70E740481C1C}">
                           <a14:useLocalDpi xmlns:a14="http://schemas.microsoft.com/office/drawing/2010/main" val="0"/>
@@ -1569,8 +1482,13 @@
         </w:rPr>
         <w:t>All media files stored in Windows Azure Storage will have URL like “</w:t>
       </w:r>
-      <w:r>
-        <w:t>http://&lt;AccountName&gt;.blob.core.windows.net/&lt;ContainerName&gt;/&lt;MediaFileName</w:t>
+      <w:proofErr w:type="gramStart"/>
+      <w:r>
+        <w:t>http:</w:t>
+      </w:r>
+      <w:proofErr w:type="gramEnd"/>
+      <w:r>
+        <w:t>//&lt;AccountName&gt;.blob.core.windows.net/&lt;ContainerName&gt;/&lt;MediaFileName</w:t>
       </w:r>
       <w:r>
         <w:t>&gt;”. One can hide usage of underlying Windows Azure Storage account by defining CNAME entry in the “</w:t>
@@ -1650,7 +1568,7 @@
                     </pic:cNvPicPr>
                   </pic:nvPicPr>
                   <pic:blipFill>
-                    <a:blip r:embed="rId14">
+                    <a:blip r:embed="rId13">
                       <a:extLst>
                         <a:ext uri="{28A0092B-C50C-407E-A947-70E740481C1C}">
                           <a14:useLocalDpi xmlns:a14="http://schemas.microsoft.com/office/drawing/2010/main" val="0"/>
@@ -1717,15 +1635,33 @@
           <w:color w:val="000000"/>
           <w:szCs w:val="20"/>
         </w:rPr>
-        <w:t>as default location for storing all media file uploaded via “W</w:t>
-      </w:r>
-      <w:r>
-        <w:rPr>
-          <w:rFonts w:cs="Arial"/>
-          <w:color w:val="000000"/>
-          <w:szCs w:val="20"/>
-        </w:rPr>
-        <w:t>ordPress upload tab”.</w:t>
+        <w:t>as default location for storing all media file uploaded via “</w:t>
+      </w:r>
+      <w:proofErr w:type="spellStart"/>
+      <w:r>
+        <w:rPr>
+          <w:rFonts w:cs="Arial"/>
+          <w:color w:val="000000"/>
+          <w:szCs w:val="20"/>
+        </w:rPr>
+        <w:t>W</w:t>
+      </w:r>
+      <w:r>
+        <w:rPr>
+          <w:rFonts w:cs="Arial"/>
+          <w:color w:val="000000"/>
+          <w:szCs w:val="20"/>
+        </w:rPr>
+        <w:t>ordPress</w:t>
+      </w:r>
+      <w:proofErr w:type="spellEnd"/>
+      <w:r>
+        <w:rPr>
+          <w:rFonts w:cs="Arial"/>
+          <w:color w:val="000000"/>
+          <w:szCs w:val="20"/>
+        </w:rPr>
+        <w:t xml:space="preserve"> upload tab”.</w:t>
       </w:r>
       <w:r>
         <w:rPr>
@@ -1943,7 +1879,7 @@
                     </pic:cNvPicPr>
                   </pic:nvPicPr>
                   <pic:blipFill>
-                    <a:blip r:embed="rId15">
+                    <a:blip r:embed="rId14">
                       <a:extLst>
                         <a:ext uri="{28A0092B-C50C-407E-A947-70E740481C1C}">
                           <a14:useLocalDpi xmlns:a14="http://schemas.microsoft.com/office/drawing/2010/main" val="0"/>
@@ -2045,7 +1981,7 @@
                     <pic:cNvPicPr/>
                   </pic:nvPicPr>
                   <pic:blipFill>
-                    <a:blip r:embed="rId16"/>
+                    <a:blip r:embed="rId15"/>
                     <a:stretch>
                       <a:fillRect/>
                     </a:stretch>
@@ -2237,7 +2173,7 @@
                     </pic:cNvPicPr>
                   </pic:nvPicPr>
                   <pic:blipFill>
-                    <a:blip r:embed="rId17">
+                    <a:blip r:embed="rId16">
                       <a:extLst>
                         <a:ext uri="{28A0092B-C50C-407E-A947-70E740481C1C}">
                           <a14:useLocalDpi xmlns:a14="http://schemas.microsoft.com/office/drawing/2010/main" val="0"/>
@@ -2340,7 +2276,7 @@
                     <pic:cNvPicPr/>
                   </pic:nvPicPr>
                   <pic:blipFill>
-                    <a:blip r:embed="rId18"/>
+                    <a:blip r:embed="rId17"/>
                     <a:stretch>
                       <a:fillRect/>
                     </a:stretch>
@@ -2399,6 +2335,103 @@
             <wp:extent cx="4257675" cy="981075"/>
             <wp:effectExtent l="0" t="0" r="0" b="0"/>
             <wp:docPr id="24" name=" 0"/>
+            <wp:cNvGraphicFramePr>
+              <a:graphicFrameLocks xmlns:a="http://schemas.openxmlformats.org/drawingml/2006/main" noChangeAspect="1"/>
+            </wp:cNvGraphicFramePr>
+            <a:graphic xmlns:a="http://schemas.openxmlformats.org/drawingml/2006/main">
+              <a:graphicData uri="http://schemas.openxmlformats.org/drawingml/2006/picture">
+                <pic:pic xmlns:pic="http://schemas.openxmlformats.org/drawingml/2006/picture">
+                  <pic:nvPicPr>
+                    <pic:cNvPr id="0" name=""/>
+                    <pic:cNvPicPr/>
+                  </pic:nvPicPr>
+                  <pic:blipFill>
+                    <a:blip r:embed="rId18"/>
+                    <a:stretch>
+                      <a:fillRect/>
+                    </a:stretch>
+                  </pic:blipFill>
+                  <pic:spPr>
+                    <a:xfrm>
+                      <a:off x="0" y="0"/>
+                      <a:ext cx="4257675" cy="981075"/>
+                    </a:xfrm>
+                    <a:prstGeom prst="rect">
+                      <a:avLst/>
+                    </a:prstGeom>
+                  </pic:spPr>
+                </pic:pic>
+              </a:graphicData>
+            </a:graphic>
+          </wp:inline>
+        </w:drawing>
+      </w:r>
+    </w:p>
+    <w:p>
+      <w:pPr>
+        <w:numPr>
+          <w:ilvl w:val="0"/>
+          <w:numId w:val="1"/>
+        </w:numPr>
+        <w:spacing w:before="100" w:beforeAutospacing="1" w:after="100" w:afterAutospacing="1"/>
+        <w:rPr>
+          <w:rFonts w:cs="Arial"/>
+          <w:color w:val="000000"/>
+          <w:szCs w:val="20"/>
+        </w:rPr>
+      </w:pPr>
+      <w:r>
+        <w:rPr>
+          <w:rFonts w:cs="Arial"/>
+          <w:color w:val="000000"/>
+          <w:szCs w:val="20"/>
+        </w:rPr>
+        <w:t xml:space="preserve">If the file </w:t>
+      </w:r>
+      <w:r>
+        <w:rPr>
+          <w:rFonts w:cs="Arial"/>
+          <w:color w:val="000000"/>
+          <w:szCs w:val="20"/>
+        </w:rPr>
+        <w:t xml:space="preserve">type is different than image, then the html hyperlink is added to the edit post text area as shown </w:t>
+      </w:r>
+      <w:r>
+        <w:rPr>
+          <w:rFonts w:cs="Arial"/>
+          <w:color w:val="000000"/>
+          <w:szCs w:val="20"/>
+        </w:rPr>
+        <w:t>below</w:t>
+      </w:r>
+      <w:r>
+        <w:rPr>
+          <w:rFonts w:cs="Arial"/>
+          <w:color w:val="000000"/>
+          <w:szCs w:val="20"/>
+        </w:rPr>
+        <w:t>,</w:t>
+      </w:r>
+    </w:p>
+    <w:p>
+      <w:pPr>
+        <w:spacing w:before="100" w:beforeAutospacing="1" w:after="100" w:afterAutospacing="1"/>
+        <w:ind w:left="720"/>
+        <w:rPr>
+          <w:rFonts w:cs="Arial"/>
+          <w:color w:val="000000"/>
+          <w:szCs w:val="20"/>
+        </w:rPr>
+      </w:pPr>
+      <w:r>
+        <w:rPr>
+          <w:noProof/>
+        </w:rPr>
+        <w:drawing>
+          <wp:inline distT="0" distB="0" distL="0" distR="0" wp14:editId="592BFB3A">
+            <wp:extent cx="9109880" cy="847725"/>
+            <wp:effectExtent l="0" t="0" r="0" b="0"/>
+            <wp:docPr id="25" name=" 0"/>
             <wp:cNvGraphicFramePr>
               <a:graphicFrameLocks xmlns:a="http://schemas.openxmlformats.org/drawingml/2006/main" noChangeAspect="1"/>
             </wp:cNvGraphicFramePr>
@@ -2418,7 +2451,7 @@
                   <pic:spPr>
                     <a:xfrm>
                       <a:off x="0" y="0"/>
-                      <a:ext cx="4257675" cy="981075"/>
+                      <a:ext cx="9120351" cy="848699"/>
                     </a:xfrm>
                     <a:prstGeom prst="rect">
                       <a:avLst/>
@@ -2450,31 +2483,48 @@
           <w:color w:val="000000"/>
           <w:szCs w:val="20"/>
         </w:rPr>
-        <w:t xml:space="preserve">If the file </w:t>
-      </w:r>
-      <w:r>
-        <w:rPr>
-          <w:rFonts w:cs="Arial"/>
-          <w:color w:val="000000"/>
-          <w:szCs w:val="20"/>
-        </w:rPr>
-        <w:t xml:space="preserve">type is different than image, then the html hyperlink is added to the edit post text area as shown </w:t>
-      </w:r>
-      <w:r>
-        <w:rPr>
-          <w:rFonts w:cs="Arial"/>
-          <w:color w:val="000000"/>
-          <w:szCs w:val="20"/>
-        </w:rPr>
-        <w:t>below</w:t>
-      </w:r>
-      <w:r>
-        <w:rPr>
-          <w:rFonts w:cs="Arial"/>
-          <w:color w:val="000000"/>
-          <w:szCs w:val="20"/>
-        </w:rPr>
-        <w:t>,</w:t>
+        <w:t>To upload a new file, click on the “</w:t>
+      </w:r>
+      <w:r>
+        <w:rPr>
+          <w:rFonts w:cs="Arial"/>
+          <w:b/>
+          <w:color w:val="000000"/>
+          <w:szCs w:val="20"/>
+        </w:rPr>
+        <w:t>Upload</w:t>
+      </w:r>
+      <w:r>
+        <w:rPr>
+          <w:rFonts w:cs="Arial"/>
+          <w:color w:val="000000"/>
+          <w:szCs w:val="20"/>
+        </w:rPr>
+        <w:t xml:space="preserve">” Tab. Following </w:t>
+      </w:r>
+      <w:r>
+        <w:rPr>
+          <w:rFonts w:cs="Arial"/>
+          <w:color w:val="000000"/>
+          <w:szCs w:val="20"/>
+        </w:rPr>
+        <w:t>controls will be show</w:t>
+      </w:r>
+      <w:r>
+        <w:rPr>
+          <w:rFonts w:cs="Arial"/>
+          <w:color w:val="000000"/>
+          <w:szCs w:val="20"/>
+        </w:rPr>
+        <w:t>n</w:t>
+      </w:r>
+      <w:r>
+        <w:rPr>
+          <w:rFonts w:cs="Arial"/>
+          <w:color w:val="000000"/>
+          <w:szCs w:val="20"/>
+        </w:rPr>
+        <w:t xml:space="preserve"> in Upload Tab.</w:t>
       </w:r>
     </w:p>
     <w:p>
@@ -2492,10 +2542,10 @@
           <w:noProof/>
         </w:rPr>
         <w:drawing>
-          <wp:inline distT="0" distB="0" distL="0" distR="0" wp14:editId="592BFB3A">
-            <wp:extent cx="9109880" cy="847725"/>
+          <wp:inline distT="0" distB="0" distL="0" distR="0" wp14:editId="11838ED7">
+            <wp:extent cx="5943600" cy="3044825"/>
             <wp:effectExtent l="0" t="0" r="0" b="0"/>
-            <wp:docPr id="25" name=" 0"/>
+            <wp:docPr id="12" name=" 0"/>
             <wp:cNvGraphicFramePr>
               <a:graphicFrameLocks xmlns:a="http://schemas.openxmlformats.org/drawingml/2006/main" noChangeAspect="1"/>
             </wp:cNvGraphicFramePr>
@@ -2515,7 +2565,7 @@
                   <pic:spPr>
                     <a:xfrm>
                       <a:off x="0" y="0"/>
-                      <a:ext cx="9120351" cy="848699"/>
+                      <a:ext cx="5943600" cy="3044825"/>
                     </a:xfrm>
                     <a:prstGeom prst="rect">
                       <a:avLst/>
@@ -2527,6 +2577,14 @@
           </wp:inline>
         </w:drawing>
       </w:r>
+      <w:r>
+        <w:rPr>
+          <w:rFonts w:cs="Arial"/>
+          <w:color w:val="000000"/>
+          <w:szCs w:val="20"/>
+        </w:rPr>
+        <w:t xml:space="preserve"> </w:t>
+      </w:r>
     </w:p>
     <w:p>
       <w:pPr>
@@ -2547,7 +2605,51 @@
           <w:color w:val="000000"/>
           <w:szCs w:val="20"/>
         </w:rPr>
-        <w:t>To upload a new file, click on the “</w:t>
+        <w:t>Default Container name will be uploading new file, but user can change container by selecting different container from the drop down.</w:t>
+      </w:r>
+    </w:p>
+    <w:p>
+      <w:pPr>
+        <w:numPr>
+          <w:ilvl w:val="0"/>
+          <w:numId w:val="1"/>
+        </w:numPr>
+        <w:spacing w:before="100" w:beforeAutospacing="1" w:after="100" w:afterAutospacing="1"/>
+        <w:rPr>
+          <w:rFonts w:cs="Arial"/>
+          <w:color w:val="000000"/>
+          <w:szCs w:val="20"/>
+        </w:rPr>
+      </w:pPr>
+      <w:r>
+        <w:rPr>
+          <w:rFonts w:cs="Arial"/>
+          <w:color w:val="000000"/>
+          <w:szCs w:val="20"/>
+        </w:rPr>
+        <w:t xml:space="preserve">User will be able to provide custom tag for the file to be uploaded. Use comma as separator for multiple tags. </w:t>
+      </w:r>
+    </w:p>
+    <w:p>
+      <w:pPr>
+        <w:numPr>
+          <w:ilvl w:val="0"/>
+          <w:numId w:val="1"/>
+        </w:numPr>
+        <w:spacing w:before="100" w:beforeAutospacing="1" w:after="100" w:afterAutospacing="1"/>
+        <w:rPr>
+          <w:rFonts w:cs="Arial"/>
+          <w:color w:val="000000"/>
+          <w:szCs w:val="20"/>
+        </w:rPr>
+      </w:pPr>
+      <w:r>
+        <w:rPr>
+          <w:rFonts w:cs="Arial"/>
+          <w:color w:val="000000"/>
+          <w:szCs w:val="20"/>
+        </w:rPr>
+        <w:t>Click the “</w:t>
       </w:r>
       <w:r>
         <w:rPr>
@@ -2556,39 +2658,176 @@
           <w:color w:val="000000"/>
           <w:szCs w:val="20"/>
         </w:rPr>
-        <w:t>Upload</w:t>
-      </w:r>
-      <w:r>
-        <w:rPr>
-          <w:rFonts w:cs="Arial"/>
-          <w:color w:val="000000"/>
-          <w:szCs w:val="20"/>
-        </w:rPr>
-        <w:t xml:space="preserve">” Tab. Following </w:t>
-      </w:r>
-      <w:r>
-        <w:rPr>
-          <w:rFonts w:cs="Arial"/>
-          <w:color w:val="000000"/>
-          <w:szCs w:val="20"/>
-        </w:rPr>
-        <w:t>controls will be show</w:t>
-      </w:r>
-      <w:r>
-        <w:rPr>
-          <w:rFonts w:cs="Arial"/>
-          <w:color w:val="000000"/>
-          <w:szCs w:val="20"/>
-        </w:rPr>
-        <w:t>n</w:t>
-      </w:r>
-      <w:r>
-        <w:rPr>
-          <w:rFonts w:cs="Arial"/>
-          <w:color w:val="000000"/>
-          <w:szCs w:val="20"/>
-        </w:rPr>
-        <w:t xml:space="preserve"> in Upload Tab.</w:t>
+        <w:t>B</w:t>
+      </w:r>
+      <w:r>
+        <w:rPr>
+          <w:rFonts w:cs="Arial"/>
+          <w:b/>
+          <w:color w:val="000000"/>
+          <w:szCs w:val="20"/>
+        </w:rPr>
+        <w:t>rowse</w:t>
+      </w:r>
+      <w:r>
+        <w:rPr>
+          <w:rFonts w:cs="Arial"/>
+          <w:b/>
+          <w:color w:val="000000"/>
+          <w:szCs w:val="20"/>
+        </w:rPr>
+        <w:t>…</w:t>
+      </w:r>
+      <w:r>
+        <w:rPr>
+          <w:rFonts w:cs="Arial"/>
+          <w:color w:val="000000"/>
+          <w:szCs w:val="20"/>
+        </w:rPr>
+        <w:t>”</w:t>
+      </w:r>
+      <w:r>
+        <w:rPr>
+          <w:rFonts w:cs="Arial"/>
+          <w:color w:val="000000"/>
+          <w:szCs w:val="20"/>
+        </w:rPr>
+        <w:t xml:space="preserve"> </w:t>
+      </w:r>
+      <w:r>
+        <w:rPr>
+          <w:rFonts w:cs="Arial"/>
+          <w:color w:val="000000"/>
+          <w:szCs w:val="20"/>
+        </w:rPr>
+        <w:t>button and select the file to be uploaded using File Open Dialog.</w:t>
+      </w:r>
+    </w:p>
+    <w:p>
+      <w:pPr>
+        <w:numPr>
+          <w:ilvl w:val="0"/>
+          <w:numId w:val="1"/>
+        </w:numPr>
+        <w:spacing w:before="100" w:beforeAutospacing="1" w:after="100" w:afterAutospacing="1"/>
+        <w:rPr>
+          <w:rFonts w:cs="Arial"/>
+          <w:color w:val="000000"/>
+          <w:szCs w:val="20"/>
+        </w:rPr>
+      </w:pPr>
+      <w:r>
+        <w:rPr>
+          <w:rFonts w:cs="Arial"/>
+          <w:color w:val="000000"/>
+          <w:szCs w:val="20"/>
+        </w:rPr>
+        <w:t>“</w:t>
+      </w:r>
+      <w:r>
+        <w:rPr>
+          <w:rFonts w:cs="Arial"/>
+          <w:b/>
+          <w:color w:val="000000"/>
+          <w:szCs w:val="20"/>
+        </w:rPr>
+        <w:t>E</w:t>
+      </w:r>
+      <w:r>
+        <w:rPr>
+          <w:rFonts w:cs="Arial"/>
+          <w:b/>
+          <w:color w:val="000000"/>
+          <w:szCs w:val="20"/>
+        </w:rPr>
+        <w:t>x</w:t>
+      </w:r>
+      <w:r>
+        <w:rPr>
+          <w:rFonts w:cs="Arial"/>
+          <w:b/>
+          <w:color w:val="000000"/>
+          <w:szCs w:val="20"/>
+        </w:rPr>
+        <w:t>piration Duration</w:t>
+      </w:r>
+      <w:r>
+        <w:rPr>
+          <w:rFonts w:cs="Arial"/>
+          <w:color w:val="000000"/>
+          <w:szCs w:val="20"/>
+        </w:rPr>
+        <w:t>” text box will be disabled for public container</w:t>
+      </w:r>
+      <w:r>
+        <w:rPr>
+          <w:rFonts w:cs="Arial"/>
+          <w:color w:val="000000"/>
+          <w:szCs w:val="20"/>
+        </w:rPr>
+        <w:t xml:space="preserve"> because</w:t>
+      </w:r>
+      <w:r>
+        <w:rPr>
+          <w:rFonts w:cs="Arial"/>
+          <w:color w:val="000000"/>
+          <w:szCs w:val="20"/>
+        </w:rPr>
+        <w:t xml:space="preserve"> </w:t>
+      </w:r>
+      <w:r>
+        <w:rPr>
+          <w:rFonts w:cs="Arial"/>
+          <w:color w:val="000000"/>
+          <w:szCs w:val="20"/>
+        </w:rPr>
+        <w:t>all files in public container never</w:t>
+      </w:r>
+      <w:r>
+        <w:rPr>
+          <w:rFonts w:cs="Arial"/>
+          <w:color w:val="000000"/>
+          <w:szCs w:val="20"/>
+        </w:rPr>
+        <w:t xml:space="preserve"> </w:t>
+      </w:r>
+      <w:r>
+        <w:rPr>
+          <w:rFonts w:cs="Arial"/>
+          <w:color w:val="000000"/>
+          <w:szCs w:val="20"/>
+        </w:rPr>
+        <w:t>expire. But if a private container is selected, then user can set expiration duration on the file to be uploaded.</w:t>
+      </w:r>
+      <w:r>
+        <w:rPr>
+          <w:rFonts w:cs="Arial"/>
+          <w:color w:val="000000"/>
+          <w:szCs w:val="20"/>
+        </w:rPr>
+        <w:t xml:space="preserve"> The URL associated with such file will be valid only for the specified duration. Public users will not be able to view this file once the URL expires. This feature uses shared signature feature of the Windows Azure Blob Storage.</w:t>
+      </w:r>
+    </w:p>
+    <w:p>
+      <w:pPr>
+        <w:numPr>
+          <w:ilvl w:val="0"/>
+          <w:numId w:val="1"/>
+        </w:numPr>
+        <w:spacing w:before="100" w:beforeAutospacing="1" w:after="100" w:afterAutospacing="1"/>
+        <w:rPr>
+          <w:rFonts w:cs="Arial"/>
+          <w:color w:val="000000"/>
+          <w:szCs w:val="20"/>
+        </w:rPr>
+      </w:pPr>
+      <w:r>
+        <w:rPr>
+          <w:rFonts w:cs="Arial"/>
+          <w:color w:val="000000"/>
+          <w:szCs w:val="20"/>
+        </w:rPr>
+        <w:t>Such file having expiration duration set will be added to the edit post text using associated shared signature, as shown below,</w:t>
       </w:r>
     </w:p>
     <w:p>
@@ -2606,10 +2845,10 @@
           <w:noProof/>
         </w:rPr>
         <w:drawing>
-          <wp:inline distT="0" distB="0" distL="0" distR="0" wp14:editId="11838ED7">
-            <wp:extent cx="5943600" cy="3044825"/>
+          <wp:inline distT="0" distB="0" distL="0" distR="0" wp14:editId="1E52FBC2">
+            <wp:extent cx="8572500" cy="1056909"/>
             <wp:effectExtent l="0" t="0" r="0" b="0"/>
-            <wp:docPr id="12" name=" 0"/>
+            <wp:docPr id="26" name=" 0"/>
             <wp:cNvGraphicFramePr>
               <a:graphicFrameLocks xmlns:a="http://schemas.openxmlformats.org/drawingml/2006/main" noChangeAspect="1"/>
             </wp:cNvGraphicFramePr>
@@ -2629,7 +2868,7 @@
                   <pic:spPr>
                     <a:xfrm>
                       <a:off x="0" y="0"/>
-                      <a:ext cx="5943600" cy="3044825"/>
+                      <a:ext cx="8572500" cy="1056909"/>
                     </a:xfrm>
                     <a:prstGeom prst="rect">
                       <a:avLst/>
@@ -2641,14 +2880,6 @@
           </wp:inline>
         </w:drawing>
       </w:r>
-      <w:r>
-        <w:rPr>
-          <w:rFonts w:cs="Arial"/>
-          <w:color w:val="000000"/>
-          <w:szCs w:val="20"/>
-        </w:rPr>
-        <w:t xml:space="preserve"> </w:t>
-      </w:r>
     </w:p>
     <w:p>
       <w:pPr>
@@ -2669,229 +2900,7 @@
           <w:color w:val="000000"/>
           <w:szCs w:val="20"/>
         </w:rPr>
-        <w:t>Default Container name will be uploading new file, but user can change container by selecting different container from the drop down.</w:t>
-      </w:r>
-    </w:p>
-    <w:p>
-      <w:pPr>
-        <w:numPr>
-          <w:ilvl w:val="0"/>
-          <w:numId w:val="1"/>
-        </w:numPr>
-        <w:spacing w:before="100" w:beforeAutospacing="1" w:after="100" w:afterAutospacing="1"/>
-        <w:rPr>
-          <w:rFonts w:cs="Arial"/>
-          <w:color w:val="000000"/>
-          <w:szCs w:val="20"/>
-        </w:rPr>
-      </w:pPr>
-      <w:r>
-        <w:rPr>
-          <w:rFonts w:cs="Arial"/>
-          <w:color w:val="000000"/>
-          <w:szCs w:val="20"/>
-        </w:rPr>
-        <w:t xml:space="preserve">User will be able to provide custom tag for the file to be uploaded. Use comma as separator for multiple tags. </w:t>
-      </w:r>
-    </w:p>
-    <w:p>
-      <w:pPr>
-        <w:numPr>
-          <w:ilvl w:val="0"/>
-          <w:numId w:val="1"/>
-        </w:numPr>
-        <w:spacing w:before="100" w:beforeAutospacing="1" w:after="100" w:afterAutospacing="1"/>
-        <w:rPr>
-          <w:rFonts w:cs="Arial"/>
-          <w:color w:val="000000"/>
-          <w:szCs w:val="20"/>
-        </w:rPr>
-      </w:pPr>
-      <w:r>
-        <w:rPr>
-          <w:rFonts w:cs="Arial"/>
-          <w:color w:val="000000"/>
-          <w:szCs w:val="20"/>
-        </w:rPr>
-        <w:t>Click the “</w:t>
-      </w:r>
-      <w:r>
-        <w:rPr>
-          <w:rFonts w:cs="Arial"/>
-          <w:b/>
-          <w:color w:val="000000"/>
-          <w:szCs w:val="20"/>
-        </w:rPr>
-        <w:t>B</w:t>
-      </w:r>
-      <w:r>
-        <w:rPr>
-          <w:rFonts w:cs="Arial"/>
-          <w:b/>
-          <w:color w:val="000000"/>
-          <w:szCs w:val="20"/>
-        </w:rPr>
-        <w:t>rowse</w:t>
-      </w:r>
-      <w:r>
-        <w:rPr>
-          <w:rFonts w:cs="Arial"/>
-          <w:b/>
-          <w:color w:val="000000"/>
-          <w:szCs w:val="20"/>
-        </w:rPr>
-        <w:t>…</w:t>
-      </w:r>
-      <w:r>
-        <w:rPr>
-          <w:rFonts w:cs="Arial"/>
-          <w:color w:val="000000"/>
-          <w:szCs w:val="20"/>
-        </w:rPr>
-        <w:t>”</w:t>
-      </w:r>
-      <w:r>
-        <w:rPr>
-          <w:rFonts w:cs="Arial"/>
-          <w:color w:val="000000"/>
-          <w:szCs w:val="20"/>
-        </w:rPr>
-        <w:t xml:space="preserve"> </w:t>
-      </w:r>
-      <w:r>
-        <w:rPr>
-          <w:rFonts w:cs="Arial"/>
-          <w:color w:val="000000"/>
-          <w:szCs w:val="20"/>
-        </w:rPr>
-        <w:t>button and select the file to be uploaded using File Open Dialog.</w:t>
-      </w:r>
-    </w:p>
-    <w:p>
-      <w:pPr>
-        <w:numPr>
-          <w:ilvl w:val="0"/>
-          <w:numId w:val="1"/>
-        </w:numPr>
-        <w:spacing w:before="100" w:beforeAutospacing="1" w:after="100" w:afterAutospacing="1"/>
-        <w:rPr>
-          <w:rFonts w:cs="Arial"/>
-          <w:color w:val="000000"/>
-          <w:szCs w:val="20"/>
-        </w:rPr>
-      </w:pPr>
-      <w:r>
-        <w:rPr>
-          <w:rFonts w:cs="Arial"/>
-          <w:color w:val="000000"/>
-          <w:szCs w:val="20"/>
-        </w:rPr>
-        <w:t>“</w:t>
-      </w:r>
-      <w:r>
-        <w:rPr>
-          <w:rFonts w:cs="Arial"/>
-          <w:b/>
-          <w:color w:val="000000"/>
-          <w:szCs w:val="20"/>
-        </w:rPr>
-        <w:t>E</w:t>
-      </w:r>
-      <w:r>
-        <w:rPr>
-          <w:rFonts w:cs="Arial"/>
-          <w:b/>
-          <w:color w:val="000000"/>
-          <w:szCs w:val="20"/>
-        </w:rPr>
-        <w:t>x</w:t>
-      </w:r>
-      <w:r>
-        <w:rPr>
-          <w:rFonts w:cs="Arial"/>
-          <w:b/>
-          <w:color w:val="000000"/>
-          <w:szCs w:val="20"/>
-        </w:rPr>
-        <w:t>piration Duration</w:t>
-      </w:r>
-      <w:r>
-        <w:rPr>
-          <w:rFonts w:cs="Arial"/>
-          <w:color w:val="000000"/>
-          <w:szCs w:val="20"/>
-        </w:rPr>
-        <w:t>” text box will be disabled for public container</w:t>
-      </w:r>
-      <w:r>
-        <w:rPr>
-          <w:rFonts w:cs="Arial"/>
-          <w:color w:val="000000"/>
-          <w:szCs w:val="20"/>
-        </w:rPr>
-        <w:t xml:space="preserve"> because</w:t>
-      </w:r>
-      <w:r>
-        <w:rPr>
-          <w:rFonts w:cs="Arial"/>
-          <w:color w:val="000000"/>
-          <w:szCs w:val="20"/>
-        </w:rPr>
-        <w:t xml:space="preserve"> </w:t>
-      </w:r>
-      <w:r>
-        <w:rPr>
-          <w:rFonts w:cs="Arial"/>
-          <w:color w:val="000000"/>
-          <w:szCs w:val="20"/>
-        </w:rPr>
-        <w:t>all files in public container never</w:t>
-      </w:r>
-      <w:r>
-        <w:rPr>
-          <w:rFonts w:cs="Arial"/>
-          <w:color w:val="000000"/>
-          <w:szCs w:val="20"/>
-        </w:rPr>
-        <w:t xml:space="preserve"> </w:t>
-      </w:r>
-      <w:r>
-        <w:rPr>
-          <w:rFonts w:cs="Arial"/>
-          <w:color w:val="000000"/>
-          <w:szCs w:val="20"/>
-        </w:rPr>
-        <w:t>expire. But if a private container is selected, then user can set expiration duration on the file to be uploaded.</w:t>
-      </w:r>
-      <w:r>
-        <w:rPr>
-          <w:rFonts w:cs="Arial"/>
-          <w:color w:val="000000"/>
-          <w:szCs w:val="20"/>
-        </w:rPr>
-        <w:t xml:space="preserve"> The URL associated with such file will be valid only for the specified duration. Public users will not be able to view this file once the URL expires. This feature uses shared signature feature of the Windows Azure Blob Storage.</w:t>
-      </w:r>
-    </w:p>
-    <w:p>
-      <w:pPr>
-        <w:numPr>
-          <w:ilvl w:val="0"/>
-          <w:numId w:val="1"/>
-        </w:numPr>
-        <w:spacing w:before="100" w:beforeAutospacing="1" w:after="100" w:afterAutospacing="1"/>
-        <w:rPr>
-          <w:rFonts w:cs="Arial"/>
-          <w:color w:val="000000"/>
-          <w:szCs w:val="20"/>
-        </w:rPr>
-      </w:pPr>
-      <w:r>
-        <w:rPr>
-          <w:rFonts w:cs="Arial"/>
-          <w:color w:val="000000"/>
-          <w:szCs w:val="20"/>
-        </w:rPr>
-        <w:t>Such file having expiration duration set will be added to the edit post text using associated shared signature, as shown below,</w:t>
+        <w:t>If Windows Azure Storage is used for default file upload using following option, then all file uploads happening via default media upload dialogs will be routed to Windows Azure Storage account. Same files will be displayed in Browse Tab in the Windows Azure Storage popup dialog.</w:t>
       </w:r>
     </w:p>
     <w:p>
@@ -2909,10 +2918,10 @@
           <w:noProof/>
         </w:rPr>
         <w:drawing>
-          <wp:inline distT="0" distB="0" distL="0" distR="0" wp14:editId="1E52FBC2">
-            <wp:extent cx="8572500" cy="1056909"/>
+          <wp:inline distT="0" distB="0" distL="0" distR="0" wp14:editId="6996CC1D">
+            <wp:extent cx="5943600" cy="582930"/>
             <wp:effectExtent l="0" t="0" r="0" b="0"/>
-            <wp:docPr id="26" name=" 0"/>
+            <wp:docPr id="31" name=" 0"/>
             <wp:cNvGraphicFramePr>
               <a:graphicFrameLocks xmlns:a="http://schemas.openxmlformats.org/drawingml/2006/main" noChangeAspect="1"/>
             </wp:cNvGraphicFramePr>
@@ -2932,79 +2941,6 @@
                   <pic:spPr>
                     <a:xfrm>
                       <a:off x="0" y="0"/>
-                      <a:ext cx="8572500" cy="1056909"/>
-                    </a:xfrm>
-                    <a:prstGeom prst="rect">
-                      <a:avLst/>
-                    </a:prstGeom>
-                  </pic:spPr>
-                </pic:pic>
-              </a:graphicData>
-            </a:graphic>
-          </wp:inline>
-        </w:drawing>
-      </w:r>
-    </w:p>
-    <w:p>
-      <w:pPr>
-        <w:numPr>
-          <w:ilvl w:val="0"/>
-          <w:numId w:val="1"/>
-        </w:numPr>
-        <w:spacing w:before="100" w:beforeAutospacing="1" w:after="100" w:afterAutospacing="1"/>
-        <w:rPr>
-          <w:rFonts w:cs="Arial"/>
-          <w:color w:val="000000"/>
-          <w:szCs w:val="20"/>
-        </w:rPr>
-      </w:pPr>
-      <w:r>
-        <w:rPr>
-          <w:rFonts w:cs="Arial"/>
-          <w:color w:val="000000"/>
-          <w:szCs w:val="20"/>
-        </w:rPr>
-        <w:t>If Windows Azure Storage is used for default file upload using following option, then all file uploads happening via default media upload dialogs will be routed to Windows Azure Storage account. Same files will be displayed in Browse Tab in the Windows Azure Storage popup dialog.</w:t>
-      </w:r>
-    </w:p>
-    <w:p>
-      <w:pPr>
-        <w:spacing w:before="100" w:beforeAutospacing="1" w:after="100" w:afterAutospacing="1"/>
-        <w:ind w:left="720"/>
-        <w:rPr>
-          <w:rFonts w:cs="Arial"/>
-          <w:color w:val="000000"/>
-          <w:szCs w:val="20"/>
-        </w:rPr>
-      </w:pPr>
-      <w:r>
-        <w:rPr>
-          <w:noProof/>
-        </w:rPr>
-        <w:drawing>
-          <wp:inline distT="0" distB="0" distL="0" distR="0" wp14:editId="6996CC1D">
-            <wp:extent cx="5943600" cy="582930"/>
-            <wp:effectExtent l="0" t="0" r="0" b="0"/>
-            <wp:docPr id="31" name=" 0"/>
-            <wp:cNvGraphicFramePr>
-              <a:graphicFrameLocks xmlns:a="http://schemas.openxmlformats.org/drawingml/2006/main" noChangeAspect="1"/>
-            </wp:cNvGraphicFramePr>
-            <a:graphic xmlns:a="http://schemas.openxmlformats.org/drawingml/2006/main">
-              <a:graphicData uri="http://schemas.openxmlformats.org/drawingml/2006/picture">
-                <pic:pic xmlns:pic="http://schemas.openxmlformats.org/drawingml/2006/picture">
-                  <pic:nvPicPr>
-                    <pic:cNvPr id="0" name=""/>
-                    <pic:cNvPicPr/>
-                  </pic:nvPicPr>
-                  <pic:blipFill>
-                    <a:blip r:embed="rId23"/>
-                    <a:stretch>
-                      <a:fillRect/>
-                    </a:stretch>
-                  </pic:blipFill>
-                  <pic:spPr>
-                    <a:xfrm>
-                      <a:off x="0" y="0"/>
                       <a:ext cx="5943600" cy="582930"/>
                     </a:xfrm>
                     <a:prstGeom prst="rect">
@@ -3053,7 +2989,7 @@
                     </pic:cNvPicPr>
                   </pic:nvPicPr>
                   <pic:blipFill>
-                    <a:blip r:embed="rId24">
+                    <a:blip r:embed="rId23">
                       <a:extLst>
                         <a:ext uri="{28A0092B-C50C-407E-A947-70E740481C1C}">
                           <a14:useLocalDpi xmlns:a14="http://schemas.microsoft.com/office/drawing/2010/main" val="0"/>
@@ -3219,7 +3155,7 @@
                     </pic:cNvPicPr>
                   </pic:nvPicPr>
                   <pic:blipFill>
-                    <a:blip r:embed="rId25">
+                    <a:blip r:embed="rId24">
                       <a:extLst>
                         <a:ext uri="{28A0092B-C50C-407E-A947-70E740481C1C}">
                           <a14:useLocalDpi xmlns:a14="http://schemas.microsoft.com/office/drawing/2010/main" val="0"/>
@@ -3322,7 +3258,7 @@
                     <pic:cNvPicPr/>
                   </pic:nvPicPr>
                   <pic:blipFill>
-                    <a:blip r:embed="rId26"/>
+                    <a:blip r:embed="rId25"/>
                     <a:stretch>
                       <a:fillRect/>
                     </a:stretch>
@@ -3489,7 +3425,7 @@
                     <pic:cNvPicPr/>
                   </pic:nvPicPr>
                   <pic:blipFill>
-                    <a:blip r:embed="rId27"/>
+                    <a:blip r:embed="rId26"/>
                     <a:stretch>
                       <a:fillRect/>
                     </a:stretch>
@@ -3538,13 +3474,41 @@
         <w:rPr>
           <w:rFonts w:eastAsia="Times New Roman"/>
         </w:rPr>
-        <w:t xml:space="preserve"> WordPress MU edition</w:t>
-      </w:r>
-      <w:r>
-        <w:rPr>
-          <w:rFonts w:eastAsia="Times New Roman"/>
-        </w:rPr>
-        <w:t xml:space="preserve"> (prior to WordPress 3.0)</w:t>
+        <w:t xml:space="preserve"> </w:t>
+      </w:r>
+      <w:proofErr w:type="spellStart"/>
+      <w:r>
+        <w:rPr>
+          <w:rFonts w:eastAsia="Times New Roman"/>
+        </w:rPr>
+        <w:t>WordPress</w:t>
+      </w:r>
+      <w:proofErr w:type="spellEnd"/>
+      <w:r>
+        <w:rPr>
+          <w:rFonts w:eastAsia="Times New Roman"/>
+        </w:rPr>
+        <w:t xml:space="preserve"> MU edition</w:t>
+      </w:r>
+      <w:r>
+        <w:rPr>
+          <w:rFonts w:eastAsia="Times New Roman"/>
+        </w:rPr>
+        <w:t xml:space="preserve"> (prior to </w:t>
+      </w:r>
+      <w:proofErr w:type="spellStart"/>
+      <w:r>
+        <w:rPr>
+          <w:rFonts w:eastAsia="Times New Roman"/>
+        </w:rPr>
+        <w:t>WordPress</w:t>
+      </w:r>
+      <w:proofErr w:type="spellEnd"/>
+      <w:r>
+        <w:rPr>
+          <w:rFonts w:eastAsia="Times New Roman"/>
+        </w:rPr>
+        <w:t xml:space="preserve"> 3.0)</w:t>
       </w:r>
     </w:p>
     <w:p>
@@ -3572,11 +3536,19 @@
         </w:rPr>
         <w:t xml:space="preserve"> with the </w:t>
       </w:r>
-      <w:r>
-        <w:rPr>
-          <w:rFonts w:eastAsia="Times New Roman"/>
-        </w:rPr>
-        <w:t xml:space="preserve">WordPress MU </w:t>
+      <w:proofErr w:type="spellStart"/>
+      <w:r>
+        <w:rPr>
+          <w:rFonts w:eastAsia="Times New Roman"/>
+        </w:rPr>
+        <w:t>WordPress</w:t>
+      </w:r>
+      <w:proofErr w:type="spellEnd"/>
+      <w:r>
+        <w:rPr>
+          <w:rFonts w:eastAsia="Times New Roman"/>
+        </w:rPr>
+        <w:t xml:space="preserve"> MU </w:t>
       </w:r>
       <w:r>
         <w:rPr>
@@ -3607,8 +3579,33 @@
           <w:rFonts w:eastAsia="Times New Roman"/>
           <w:b/>
         </w:rPr>
-        <w:t>\wp-admin\options.php</w:t>
-      </w:r>
+        <w:t>\</w:t>
+      </w:r>
+      <w:proofErr w:type="spellStart"/>
+      <w:r>
+        <w:rPr>
+          <w:rFonts w:eastAsia="Times New Roman"/>
+          <w:b/>
+        </w:rPr>
+        <w:t>wp</w:t>
+      </w:r>
+      <w:proofErr w:type="spellEnd"/>
+      <w:r>
+        <w:rPr>
+          <w:rFonts w:eastAsia="Times New Roman"/>
+          <w:b/>
+        </w:rPr>
+        <w:t>-admin\</w:t>
+      </w:r>
+      <w:proofErr w:type="spellStart"/>
+      <w:r>
+        <w:rPr>
+          <w:rFonts w:eastAsia="Times New Roman"/>
+          <w:b/>
+        </w:rPr>
+        <w:t>options.php</w:t>
+      </w:r>
+      <w:proofErr w:type="spellEnd"/>
       <w:r>
         <w:rPr>
           <w:rFonts w:eastAsia="Times New Roman"/>
@@ -3625,7 +3622,21 @@
         <w:rPr>
           <w:rFonts w:eastAsia="Times New Roman"/>
         </w:rPr>
-        <w:t xml:space="preserve">the WordPress MU </w:t>
+        <w:t xml:space="preserve">the </w:t>
+      </w:r>
+      <w:proofErr w:type="spellStart"/>
+      <w:r>
+        <w:rPr>
+          <w:rFonts w:eastAsia="Times New Roman"/>
+        </w:rPr>
+        <w:t>WordPress</w:t>
+      </w:r>
+      <w:proofErr w:type="spellEnd"/>
+      <w:r>
+        <w:rPr>
+          <w:rFonts w:eastAsia="Times New Roman"/>
+        </w:rPr>
+        <w:t xml:space="preserve"> MU </w:t>
       </w:r>
       <w:r>
         <w:rPr>
@@ -3687,8 +3698,33 @@
           <w:rFonts w:eastAsia="Times New Roman"/>
           <w:b/>
         </w:rPr>
-        <w:t>\wp-admin\options.php</w:t>
-      </w:r>
+        <w:t>\</w:t>
+      </w:r>
+      <w:proofErr w:type="spellStart"/>
+      <w:r>
+        <w:rPr>
+          <w:rFonts w:eastAsia="Times New Roman"/>
+          <w:b/>
+        </w:rPr>
+        <w:t>wp</w:t>
+      </w:r>
+      <w:proofErr w:type="spellEnd"/>
+      <w:r>
+        <w:rPr>
+          <w:rFonts w:eastAsia="Times New Roman"/>
+          <w:b/>
+        </w:rPr>
+        <w:t>-admin\</w:t>
+      </w:r>
+      <w:proofErr w:type="spellStart"/>
+      <w:r>
+        <w:rPr>
+          <w:rFonts w:eastAsia="Times New Roman"/>
+          <w:b/>
+        </w:rPr>
+        <w:t>options.php</w:t>
+      </w:r>
+      <w:proofErr w:type="spellEnd"/>
       <w:r>
         <w:rPr>
           <w:rFonts w:eastAsia="Times New Roman"/>
@@ -3704,11 +3740,19 @@
       <w:r>
         <w:t>the function call “</w:t>
       </w:r>
-      <w:r>
-        <w:rPr>
-          <w:rFonts w:eastAsia="Times New Roman"/>
-        </w:rPr>
-        <w:t>check_admin_referer”. This call is inside one if condition</w:t>
+      <w:proofErr w:type="spellStart"/>
+      <w:r>
+        <w:rPr>
+          <w:rFonts w:eastAsia="Times New Roman"/>
+        </w:rPr>
+        <w:t>check_admin_referer</w:t>
+      </w:r>
+      <w:proofErr w:type="spellEnd"/>
+      <w:r>
+        <w:rPr>
+          <w:rFonts w:eastAsia="Times New Roman"/>
+        </w:rPr>
+        <w:t>”. This call is inside one if condition</w:t>
       </w:r>
       <w:r>
         <w:rPr>
@@ -3744,7 +3788,7 @@
                     <pic:cNvPicPr/>
                   </pic:nvPicPr>
                   <pic:blipFill>
-                    <a:blip r:embed="rId28"/>
+                    <a:blip r:embed="rId27"/>
                     <a:stretch>
                       <a:fillRect/>
                     </a:stretch>
@@ -3783,11 +3827,19 @@
           <w:rFonts w:eastAsia="Times New Roman"/>
         </w:rPr>
       </w:pPr>
-      <w:r>
-        <w:rPr>
-          <w:rFonts w:eastAsia="Times New Roman"/>
-        </w:rPr>
-        <w:t xml:space="preserve">WordPress MU edition does not contain any </w:t>
+      <w:proofErr w:type="spellStart"/>
+      <w:r>
+        <w:rPr>
+          <w:rFonts w:eastAsia="Times New Roman"/>
+        </w:rPr>
+        <w:t>WordPress</w:t>
+      </w:r>
+      <w:proofErr w:type="spellEnd"/>
+      <w:r>
+        <w:rPr>
+          <w:rFonts w:eastAsia="Times New Roman"/>
+        </w:rPr>
+        <w:t xml:space="preserve"> MU edition does not contain any </w:t>
       </w:r>
       <w:r>
         <w:rPr>
@@ -3817,7 +3869,21 @@
         <w:rPr>
           <w:rFonts w:eastAsia="Times New Roman"/>
         </w:rPr>
-        <w:t xml:space="preserve"> to this if-statement and save options.php file.</w:t>
+        <w:t xml:space="preserve"> to this if-statement and save </w:t>
+      </w:r>
+      <w:proofErr w:type="spellStart"/>
+      <w:r>
+        <w:rPr>
+          <w:rFonts w:eastAsia="Times New Roman"/>
+        </w:rPr>
+        <w:t>options.php</w:t>
+      </w:r>
+      <w:proofErr w:type="spellEnd"/>
+      <w:r>
+        <w:rPr>
+          <w:rFonts w:eastAsia="Times New Roman"/>
+        </w:rPr>
+        <w:t xml:space="preserve"> file.</w:t>
       </w:r>
     </w:p>
     <w:p>
@@ -3847,7 +3913,7 @@
                     <pic:cNvPicPr/>
                   </pic:nvPicPr>
                   <pic:blipFill>
-                    <a:blip r:embed="rId29"/>
+                    <a:blip r:embed="rId28"/>
                     <a:stretch>
                       <a:fillRect/>
                     </a:stretch>
@@ -3881,7 +3947,7 @@
         </w:rPr>
         <w:t xml:space="preserve">For details, please refer the article </w:t>
       </w:r>
-      <w:hyperlink r:id="rId30" w:history="1">
+      <w:hyperlink r:id="rId29" w:history="1">
         <w:r>
           <w:rPr>
             <w:rStyle w:val="Hyperlink"/>
@@ -3939,7 +4005,7 @@
         </w:rPr>
         <w:t xml:space="preserve">For more details on Windows Azure Storage Services, please visit the </w:t>
       </w:r>
-      <w:hyperlink r:id="rId31" w:history="1">
+      <w:hyperlink r:id="rId30" w:history="1">
         <w:r>
           <w:rPr>
             <w:rStyle w:val="Hyperlink"/>
@@ -3990,7 +4056,7 @@
         </w:rPr>
         <w:t xml:space="preserve">is at the core of this plugin. This SDK is available at </w:t>
       </w:r>
-      <w:hyperlink r:id="rId32" w:history="1">
+      <w:hyperlink r:id="rId31" w:history="1">
         <w:r>
           <w:rPr>
             <w:rStyle w:val="Hyperlink"/>
@@ -4005,8 +4071,6 @@
         </w:rPr>
         <w:t xml:space="preserve">. </w:t>
       </w:r>
-      <w:bookmarkStart w:id="0" w:name="_GoBack"/>
-      <w:bookmarkEnd w:id="0"/>
     </w:p>
     <w:sectPr>
       <w:pgSz w:w="12240" w:h="15840"/>

</xml_diff>